<commit_message>
Aggiornamento specifica dei requisiti + inizio stesura specifiche di qualità
</commit_message>
<xml_diff>
--- a/MED/doc/Documentazione del progetto.docx
+++ b/MED/doc/Documentazione del progetto.docx
@@ -786,7 +786,124 @@
         <w:jc w:val="both"/>
       </w:pPr>
       <w:r>
-        <w:t>a</w:t>
+        <w:t>La qualità del prodotto software è stata testata progressivamente</w:t>
+      </w:r>
+      <w:r>
+        <w:t xml:space="preserve"> valutata</w:t>
+      </w:r>
+      <w:r>
+        <w:t xml:space="preserve"> al termine di ogni ci</w:t>
+      </w:r>
+      <w:r>
+        <w:t>clo di lavorazione (sprint)</w:t>
+      </w:r>
+      <w:r>
+        <w:t>.</w:t>
+      </w:r>
+    </w:p>
+    <w:p>
+      <w:pPr>
+        <w:pStyle w:val="Paragrafoelenco"/>
+        <w:spacing w:after="0" w:line="276" w:lineRule="auto"/>
+        <w:jc w:val="both"/>
+      </w:pPr>
+      <w:r>
+        <w:t>In particolare</w:t>
+      </w:r>
+      <w:r>
+        <w:t>, per quanto riguarda l’utilizzo da parte degli utenti finali,</w:t>
+      </w:r>
+      <w:r>
+        <w:t xml:space="preserve"> il prodotto finito deve garantire:</w:t>
+      </w:r>
+    </w:p>
+    <w:p>
+      <w:pPr>
+        <w:pStyle w:val="Paragrafoelenco"/>
+        <w:numPr>
+          <w:ilvl w:val="0"/>
+          <w:numId w:val="4"/>
+        </w:numPr>
+        <w:spacing w:after="0" w:line="276" w:lineRule="auto"/>
+        <w:jc w:val="both"/>
+      </w:pPr>
+      <w:r>
+        <w:t>c</w:t>
+      </w:r>
+      <w:r>
+        <w:t>orrettezza, permettendo l’accesso ai dati dei pazienti secondo i vari criteri definiti dai requisiti funzionali, senza la ripetizione o l’</w:t>
+      </w:r>
+      <w:r>
+        <w:t>omissione di dati utili;</w:t>
+      </w:r>
+    </w:p>
+    <w:p>
+      <w:pPr>
+        <w:pStyle w:val="Paragrafoelenco"/>
+        <w:numPr>
+          <w:ilvl w:val="0"/>
+          <w:numId w:val="4"/>
+        </w:numPr>
+        <w:spacing w:after="0" w:line="276" w:lineRule="auto"/>
+        <w:jc w:val="both"/>
+      </w:pPr>
+      <w:r>
+        <w:t>affidabilità, la garanzia che il software risponda entro tempistiche ammissibili (nell’ordine di pochi secondi nei peggiori dei casi) senza riscontrare perdite di dati forniti in input dagli utenti;</w:t>
+      </w:r>
+    </w:p>
+    <w:p>
+      <w:pPr>
+        <w:pStyle w:val="Paragrafoelenco"/>
+        <w:numPr>
+          <w:ilvl w:val="0"/>
+          <w:numId w:val="4"/>
+        </w:numPr>
+        <w:spacing w:after="0" w:line="276" w:lineRule="auto"/>
+        <w:jc w:val="both"/>
+      </w:pPr>
+      <w:r>
+        <w:t>efficienza, riferita all’uso delle risorse della macchina che ospita il software, oltre che a un efficace e rapido accesso alla base di dati;</w:t>
+      </w:r>
+    </w:p>
+    <w:p>
+      <w:pPr>
+        <w:pStyle w:val="Paragrafoelenco"/>
+        <w:numPr>
+          <w:ilvl w:val="0"/>
+          <w:numId w:val="4"/>
+        </w:numPr>
+        <w:spacing w:after="0" w:line="276" w:lineRule="auto"/>
+        <w:jc w:val="both"/>
+      </w:pPr>
+      <w:r>
+        <w:t>integrità, cioè la limitazione dell’accesso ai dati al solo personale registrato e la limitazione delle interazioni possibili con il sistema al solo personale competente in tale specifica attività;</w:t>
+      </w:r>
+    </w:p>
+    <w:p>
+      <w:pPr>
+        <w:pStyle w:val="Paragrafoelenco"/>
+        <w:numPr>
+          <w:ilvl w:val="0"/>
+          <w:numId w:val="4"/>
+        </w:numPr>
+        <w:spacing w:after="0" w:line="276" w:lineRule="auto"/>
+        <w:jc w:val="both"/>
+      </w:pPr>
+      <w:r>
+        <w:t>usabilità, che permetta a un qualsiasi utente autorizzato di operare sui dati in man</w:t>
+      </w:r>
+      <w:r>
+        <w:t>iera intuitiva, senza la necessità di spiegazioni estese.</w:t>
+      </w:r>
+    </w:p>
+    <w:p>
+      <w:pPr>
+        <w:spacing w:after="0" w:line="276" w:lineRule="auto"/>
+        <w:ind w:left="708"/>
+        <w:jc w:val="both"/>
+      </w:pPr>
+      <w:r>
+        <w:t>[to be continued]</w:t>
       </w:r>
     </w:p>
     <w:p>
@@ -830,18 +947,92 @@
         <w:pStyle w:val="Paragrafoelenco"/>
         <w:spacing w:after="0" w:line="276" w:lineRule="auto"/>
         <w:jc w:val="both"/>
+      </w:pPr>
+      <w:r>
+        <w:t>I requisiti sono stati elicitati tramite intervista diretta con un possibile cliente, un operatore in campo ospedaliero</w:t>
+      </w:r>
+      <w:r>
+        <w:t>, e attraverso l’analisi delle funzionalità del software ospedaliero attualmente utilizzato in alcune strutture del territorio.</w:t>
+      </w:r>
+    </w:p>
+    <w:p>
+      <w:pPr>
+        <w:pStyle w:val="Paragrafoelenco"/>
+        <w:jc w:val="both"/>
         <w:rPr>
           <w:b/>
           <w:sz w:val="20"/>
         </w:rPr>
       </w:pPr>
-      <w:r>
+    </w:p>
+    <w:p>
+      <w:pPr>
+        <w:pStyle w:val="Paragrafoelenco"/>
+        <w:jc w:val="both"/>
         <w:rPr>
           <w:b/>
           <w:sz w:val="20"/>
         </w:rPr>
+      </w:pPr>
+      <w:r>
+        <w:rPr>
+          <w:b/>
+          <w:sz w:val="20"/>
+        </w:rPr>
+        <w:t>Obiettivo</w:t>
+      </w:r>
+      <w:r>
+        <w:rPr>
+          <w:b/>
+          <w:sz w:val="20"/>
+        </w:rPr>
+        <w:t>:</w:t>
+      </w:r>
+    </w:p>
+    <w:p>
+      <w:pPr>
+        <w:pStyle w:val="Paragrafoelenco"/>
+        <w:jc w:val="both"/>
+      </w:pPr>
+      <w:r>
+        <w:t>Il software gestisce il percorso clinico del paziente dal suo arrivo alla sua dimissione.</w:t>
+      </w:r>
+    </w:p>
+    <w:p>
+      <w:pPr>
+        <w:pStyle w:val="Paragrafoelenco"/>
+        <w:spacing w:after="0" w:line="276" w:lineRule="auto"/>
+        <w:jc w:val="both"/>
+        <w:rPr>
+          <w:b/>
+          <w:sz w:val="20"/>
+        </w:rPr>
+      </w:pPr>
+    </w:p>
+    <w:p>
+      <w:pPr>
+        <w:pStyle w:val="Paragrafoelenco"/>
+        <w:spacing w:after="0" w:line="276" w:lineRule="auto"/>
+        <w:jc w:val="both"/>
+        <w:rPr>
+          <w:b/>
+          <w:sz w:val="20"/>
+        </w:rPr>
+      </w:pPr>
+      <w:r>
+        <w:rPr>
+          <w:b/>
+          <w:sz w:val="20"/>
+        </w:rPr>
         <w:t>Specifica dei requisiti funzionali</w:t>
       </w:r>
+      <w:r>
+        <w:rPr>
+          <w:b/>
+          <w:sz w:val="20"/>
+        </w:rPr>
+        <w:t>:</w:t>
+      </w:r>
     </w:p>
     <w:p>
       <w:pPr>
@@ -853,7 +1044,17 @@
         <w:jc w:val="both"/>
       </w:pPr>
       <w:r>
-        <w:t>Il software gestisce il percorso clinico del paziente dal suo arrivo alla sua dimissione.</w:t>
+        <w:t>Per accedere al software è richiesto il log-in del personale (Segreteria, Infermiere, Medico).</w:t>
+      </w:r>
+    </w:p>
+    <w:p>
+      <w:pPr>
+        <w:pStyle w:val="Paragrafoelenco"/>
+        <w:ind w:left="1068"/>
+        <w:jc w:val="both"/>
+      </w:pPr>
+      <w:r>
+        <w:t>Il log-in è presentato come una finestra in cui viene chiesto Id personale e password fornite dall’ospedale all’assunzione.</w:t>
       </w:r>
     </w:p>
     <w:p>
@@ -866,20 +1067,11 @@
         <w:jc w:val="both"/>
       </w:pPr>
       <w:r>
-        <w:t>Per accedere al software è richiesto il log-in del personale (S</w:t>
-      </w:r>
-      <w:r>
-        <w:t>egreteria, Infermiere, Medico).</w:t>
-      </w:r>
-    </w:p>
-    <w:p>
-      <w:pPr>
-        <w:pStyle w:val="Paragrafoelenco"/>
-        <w:ind w:left="1068"/>
-        <w:jc w:val="both"/>
-      </w:pPr>
-      <w:r>
-        <w:t>Il log-in è presentato come una finestra in cui viene chiesto Id personale e password fornite dall’ospedale all’assunzione.</w:t>
+        <w:lastRenderedPageBreak/>
+        <w:t>All’arrivo del paziente viene richiesta la tessera sanitaria collegata al database statale dalla quale il personale di accoglienza (segreteria) inserirà a mano nel software i dati del paziente (Nome, Cognome e Data di nascita). La segreteria inserisce anche il grado di</w:t>
+      </w:r>
+      <w:r>
+        <w:t xml:space="preserve"> urgenza (Verde, Giallo, Rosso).</w:t>
       </w:r>
     </w:p>
     <w:p>
@@ -892,19 +1084,19 @@
         <w:jc w:val="both"/>
       </w:pPr>
       <w:r>
-        <w:t>All’arrivo del paziente viene richiesta la tessera sanitaria collegata al database statale dalla quale il personale di accoglienza</w:t>
-      </w:r>
-      <w:r>
-        <w:t xml:space="preserve"> (segreteria)</w:t>
-      </w:r>
-      <w:r>
-        <w:t xml:space="preserve"> inserirà a mano nel software i dati del paziente (Nome, Cognome e Data di nasc</w:t>
-      </w:r>
-      <w:r>
-        <w:t>ita). La segreteria inserisce</w:t>
-      </w:r>
-      <w:r>
-        <w:t xml:space="preserve"> anche il grado di urgenza (Verde, Giallo, Rosso) e, in base alle esigenze del paziente, il reparto di destinazione. </w:t>
+        <w:t>I medic</w:t>
+      </w:r>
+      <w:r>
+        <w:t xml:space="preserve">i assegnati al pronto soccorso </w:t>
+      </w:r>
+      <w:r>
+        <w:t>possono visualizzare i pazienti in attesa della prima visita all’interno della sezione “</w:t>
+      </w:r>
+      <w:r>
+        <w:t xml:space="preserve">in </w:t>
+      </w:r>
+      <w:r>
+        <w:t xml:space="preserve">pronto soccorso”. I medici possono anche osservare l’urgenza assegnata e prendere a carico i pazienti per ordine di urgenza. </w:t>
       </w:r>
     </w:p>
     <w:p>
@@ -917,25 +1109,13 @@
         <w:jc w:val="both"/>
       </w:pPr>
       <w:r>
-        <w:t xml:space="preserve">I medici assegnati al pronto soccorso </w:t>
-      </w:r>
-      <w:r>
-        <w:t>[</w:t>
-      </w:r>
-      <w:r>
-        <w:t>sono divisi per reparto e</w:t>
-      </w:r>
-      <w:r>
-        <w:t>]</w:t>
-      </w:r>
-      <w:r>
-        <w:t xml:space="preserve"> possono visualizzare i pazienti in attesa della prima visita all’interno della sezione “</w:t>
-      </w:r>
-      <w:r>
-        <w:t xml:space="preserve">in </w:t>
-      </w:r>
-      <w:r>
-        <w:t xml:space="preserve">pronto soccorso”. I medici possono anche osservare l’urgenza assegnata e prendere a carico i pazienti per ordine di urgenza. </w:t>
+        <w:t>Durante la prima visita il medico curante compila la diaria medica, non eliminabile, nella quale inserisce il motivo del ricovero, lo storico de</w:t>
+      </w:r>
+      <w:r>
+        <w:t xml:space="preserve">l paziente, eventuali allergie, il reparto di destinazione, </w:t>
+      </w:r>
+      <w:r>
+        <w:t xml:space="preserve">la lista dei farmaci e dei trattamenti che ritiene necessari. Il sistema terrà traccia automaticamente della data di inserimento e della matricola del medico che sta eseguendo l’operazione. </w:t>
       </w:r>
     </w:p>
     <w:p>
@@ -948,7 +1128,16 @@
         <w:jc w:val="both"/>
       </w:pPr>
       <w:r>
-        <w:t xml:space="preserve">Durante la prima visita il medico curante compila la diaria medica, non eliminabile, nella quale inserisce il motivo del ricovero, lo storico del paziente, eventuali allergie, la lista dei farmaci e dei trattamenti che ritiene necessari. Il sistema terrà traccia automaticamente della data di inserimento e della matricola del medico che sta eseguendo l’operazione. Questa diaria può poi essere modificata quando necessario dal medico di turno curante. </w:t>
+        <w:t>La</w:t>
+      </w:r>
+      <w:r>
+        <w:t xml:space="preserve"> diaria </w:t>
+      </w:r>
+      <w:r>
+        <w:t xml:space="preserve">medica </w:t>
+      </w:r>
+      <w:r>
+        <w:t xml:space="preserve">può poi essere modificata quando necessario dal medico di turno curante. </w:t>
       </w:r>
     </w:p>
     <w:p>
@@ -961,7 +1150,10 @@
         <w:jc w:val="both"/>
       </w:pPr>
       <w:r>
-        <w:t xml:space="preserve">Al completamento della prima diaria medica, il paziente viene automaticamente spostato nella sezione “da prendere in carico” visibile anche dal personale infermieristico il quale, abilitato al lavoro in alcuni reparti, può assegnare al paziente un modulo e un posto letto del reparto, spostando quindi il paziente automaticamente nella sezione “reparto”. </w:t>
+        <w:t>Al completamento della prima diaria medica, il paziente viene automaticamente spostato nella sezione “da prendere in carico” visibile anche dal personale infermieristico</w:t>
+      </w:r>
+      <w:r>
+        <w:t>.</w:t>
       </w:r>
     </w:p>
     <w:p>
@@ -974,149 +1166,141 @@
         <w:jc w:val="both"/>
       </w:pPr>
       <w:r>
-        <w:t xml:space="preserve">Ogni reparto è composto da N moduli ognuno con 15 posti letto. Il paziente può essere spostato di posto letto e di modulo ma non di reparto. Per spostare il paziente da un reparto all’altro è infatti necessario compilare la dimissione del paziente, inserendo come motivo “altro reparto”. </w:t>
-      </w:r>
-    </w:p>
-    <w:p>
-      <w:pPr>
-        <w:pStyle w:val="Paragrafoelenco"/>
-        <w:numPr>
-          <w:ilvl w:val="0"/>
-          <w:numId w:val="3"/>
-        </w:numPr>
-        <w:jc w:val="both"/>
-      </w:pPr>
-      <w:r>
-        <w:t>[</w:t>
-      </w:r>
-      <w:r>
-        <w:t>A ogni infermiere è assegnato dal caporeparto un modulo su cui operare nel turno corrente di lavoro.</w:t>
-      </w:r>
-      <w:r>
-        <w:t>]</w:t>
-      </w:r>
-      <w:r>
-        <w:t xml:space="preserve"> Il software aiuta gli infermieri consentendo di filtrare i pazienti per reparto e per modulo. Nel proprio turno di lavoro gli infermieri selezionano un paziente dalla tabella “reparto” e, consultando le informazioni sulla cura prescritta, compilano la diaria inserendo il farmaco </w:t>
-      </w:r>
-      <w:r>
-        <w:lastRenderedPageBreak/>
-        <w:t xml:space="preserve">somministrato ed eventuali note riguardanti lo stato del paziente, potendo spuntare un </w:t>
-      </w:r>
-      <w:proofErr w:type="spellStart"/>
-      <w:r>
-        <w:t>flag</w:t>
-      </w:r>
-      <w:proofErr w:type="spellEnd"/>
-      <w:r>
-        <w:t xml:space="preserve"> “importanza” della nota inserita. </w:t>
-      </w:r>
-    </w:p>
-    <w:p>
-      <w:pPr>
-        <w:pStyle w:val="Paragrafoelenco"/>
-        <w:numPr>
-          <w:ilvl w:val="0"/>
-          <w:numId w:val="3"/>
-        </w:numPr>
-        <w:jc w:val="both"/>
-      </w:pPr>
-      <w:r>
-        <w:t>L’infermiere, se richiesto dal medico, può aggiungere i dati delle rilevazioni sui pazienti effettuati (glicemia, temperatura, pressione, frequenza cardiaca, dolore). Inoltre, come per la diaria medica, anche nella diaria infermieristica e nelle rilevazio</w:t>
-      </w:r>
-      <w:r>
-        <w:t>ni verrà automaticamente salvata</w:t>
-      </w:r>
-      <w:r>
-        <w:t xml:space="preserve"> la matricola dell’infermiere </w:t>
-      </w:r>
-      <w:r>
-        <w:t>[</w:t>
-      </w:r>
-      <w:r>
-        <w:t>o del medico</w:t>
-      </w:r>
-      <w:r>
-        <w:t>]</w:t>
-      </w:r>
-      <w:r>
-        <w:t xml:space="preserve"> che la compila e l’orario di somministrazione del farmaco o delle rilevazioni. I medici osservano periodicamente lo storico delle diarie e delle rilevazioni per tenere traccia dell’andamento della cura, con la possibilità di modificare la diaria medica come sopra citato.  </w:t>
-      </w:r>
-    </w:p>
-    <w:p>
-      <w:pPr>
-        <w:pStyle w:val="Paragrafoelenco"/>
-        <w:numPr>
-          <w:ilvl w:val="0"/>
-          <w:numId w:val="3"/>
-        </w:numPr>
-        <w:spacing w:after="0" w:line="276" w:lineRule="auto"/>
-        <w:jc w:val="both"/>
-      </w:pPr>
-      <w:r>
-        <w:t>Al termine de</w:t>
-      </w:r>
-      <w:r>
-        <w:t>lla degenza il medico</w:t>
-      </w:r>
-      <w:r>
-        <w:t xml:space="preserve"> compila il modulo di “dimissione” in cui indica data, ora e motivazione (ordinaria, deceduto, altra destinazione, altro reparto). Nel caso di “altro reparto” il paziente deve risostenere la registrazione e la nuova prima visita medica in pronto soccorso.</w:t>
-      </w:r>
-    </w:p>
-    <w:p>
-      <w:pPr>
-        <w:pStyle w:val="Paragrafoelenco"/>
-        <w:spacing w:after="0" w:line="276" w:lineRule="auto"/>
-        <w:ind w:left="1068"/>
-        <w:jc w:val="both"/>
-        <w:rPr>
-          <w:b/>
-        </w:rPr>
-      </w:pPr>
-      <w:r>
-        <w:rPr>
-          <w:b/>
-        </w:rPr>
-        <w:t xml:space="preserve">!!! </w:t>
-      </w:r>
-      <w:proofErr w:type="spellStart"/>
-      <w:r>
-        <w:rPr>
-          <w:b/>
-        </w:rPr>
-        <w:t>Ndr</w:t>
-      </w:r>
-      <w:proofErr w:type="spellEnd"/>
-      <w:r>
-        <w:rPr>
-          <w:b/>
-        </w:rPr>
-        <w:t xml:space="preserve">: posta così presuppone che si mantenga </w:t>
-      </w:r>
-      <w:r>
-        <w:rPr>
-          <w:b/>
-        </w:rPr>
-        <w:t>uno storico dei degenti dimessi, sarebbe da implementare anche a livello di database</w:t>
+        <w:t xml:space="preserve"> Un operatore o un membro della segreteria si occupa di assegnare </w:t>
       </w:r>
       <w:bookmarkStart w:id="0" w:name="_GoBack"/>
       <w:bookmarkEnd w:id="0"/>
       <w:r>
-        <w:rPr>
-          <w:b/>
-        </w:rPr>
-        <w:t>!!!</w:t>
-      </w:r>
-    </w:p>
-    <w:p>
-      <w:pPr>
-        <w:pStyle w:val="Paragrafoelenco"/>
-        <w:spacing w:after="0" w:line="276" w:lineRule="auto"/>
-        <w:jc w:val="both"/>
-        <w:rPr>
-          <w:b/>
-          <w:color w:val="4472C4" w:themeColor="accent1"/>
-          <w:sz w:val="28"/>
-        </w:rPr>
+        <w:t>al pazient</w:t>
+      </w:r>
+      <w:r>
+        <w:t>e un modulo e un posto letto in un</w:t>
+      </w:r>
+      <w:r>
+        <w:t xml:space="preserve"> reparto</w:t>
+      </w:r>
+      <w:r>
+        <w:t xml:space="preserve"> della struttura, in modo che corrisponda a quello consigliato all’interno della diaria medica; i</w:t>
+      </w:r>
+      <w:r>
+        <w:t xml:space="preserve">l paziente </w:t>
+      </w:r>
+      <w:r>
+        <w:t xml:space="preserve">è quindi spostato </w:t>
+      </w:r>
+      <w:r>
+        <w:t>automaticamente nella sezione “</w:t>
+      </w:r>
+      <w:r>
+        <w:t xml:space="preserve">in </w:t>
+      </w:r>
+      <w:r>
+        <w:t xml:space="preserve">reparto”. </w:t>
+      </w:r>
+    </w:p>
+    <w:p>
+      <w:pPr>
+        <w:pStyle w:val="Paragrafoelenco"/>
+        <w:numPr>
+          <w:ilvl w:val="0"/>
+          <w:numId w:val="3"/>
+        </w:numPr>
+        <w:jc w:val="both"/>
+      </w:pPr>
+      <w:r>
+        <w:t xml:space="preserve">Ogni reparto è composto da N moduli ognuno con 15 posti letto. Il paziente può essere spostato di posto letto e di modulo ma non di reparto. Per spostare il paziente da un reparto all’altro è infatti necessario compilare la dimissione del paziente, inserendo come motivo “altro reparto”. </w:t>
+      </w:r>
+    </w:p>
+    <w:p>
+      <w:pPr>
+        <w:pStyle w:val="Paragrafoelenco"/>
+        <w:numPr>
+          <w:ilvl w:val="0"/>
+          <w:numId w:val="3"/>
+        </w:numPr>
+        <w:jc w:val="both"/>
+      </w:pPr>
+      <w:r>
+        <w:t>Il software aiuta gli infermieri consentendo di filtrare i pazienti per reparto e per modulo. Nel proprio turno di lavoro gli infermieri selezionano un paziente dalla tabella “reparto” e, consultando le informazioni sulla cura prescritta, compilano la diaria inserendo il farmaco somministrato ed eventuali note riguardanti lo</w:t>
+      </w:r>
+      <w:r>
+        <w:t xml:space="preserve"> stato del paziente, con la possibilità di assegnare un flag di “importanza” a</w:t>
+      </w:r>
+      <w:r>
+        <w:t xml:space="preserve">lla nota inserita. </w:t>
+      </w:r>
+    </w:p>
+    <w:p>
+      <w:pPr>
+        <w:pStyle w:val="Paragrafoelenco"/>
+        <w:numPr>
+          <w:ilvl w:val="0"/>
+          <w:numId w:val="3"/>
+        </w:numPr>
+        <w:jc w:val="both"/>
+      </w:pPr>
+      <w:r>
+        <w:t>L’infermiere, se richiesto dal medico, può aggiungere i dati delle rilevazioni sui pazienti effettuati (glicemia, temperatura, pressione, freque</w:t>
+      </w:r>
+      <w:r>
+        <w:t xml:space="preserve">nza cardiaca, dolore). Inoltre, </w:t>
+      </w:r>
+      <w:r>
+        <w:t>anche nella diaria infermieristica e nelle rilevazio</w:t>
+      </w:r>
+      <w:r>
+        <w:t>ni verrà automaticamente salvata</w:t>
+      </w:r>
+      <w:r>
+        <w:t xml:space="preserve"> la matricola dell’infermiere che le</w:t>
+      </w:r>
+      <w:r>
+        <w:t xml:space="preserve"> compila e l’orario di somministrazione del farmaco o delle rilevazioni. I medici osservano periodicamente lo storico delle diarie e delle rilevazioni per tenere traccia dell’andamento della cura, con la possibilità di modificare la diaria medica come sopra citato.  </w:t>
+      </w:r>
+    </w:p>
+    <w:p>
+      <w:pPr>
+        <w:pStyle w:val="Paragrafoelenco"/>
+        <w:numPr>
+          <w:ilvl w:val="0"/>
+          <w:numId w:val="3"/>
+        </w:numPr>
+        <w:spacing w:after="0" w:line="276" w:lineRule="auto"/>
+        <w:jc w:val="both"/>
+      </w:pPr>
+      <w:r>
+        <w:t>Al termine de</w:t>
+      </w:r>
+      <w:r>
+        <w:t>lla degenza il medico</w:t>
+      </w:r>
+      <w:r>
+        <w:t xml:space="preserve"> compila il modulo di “dimissione” in cui indica data, ora e motivazione (ordinaria, deceduto, altr</w:t>
+      </w:r>
+      <w:r>
+        <w:t>a destinazione, altro reparto).</w:t>
+      </w:r>
+    </w:p>
+    <w:p>
+      <w:pPr>
+        <w:pStyle w:val="Paragrafoelenco"/>
+        <w:numPr>
+          <w:ilvl w:val="0"/>
+          <w:numId w:val="3"/>
+        </w:numPr>
+        <w:spacing w:after="0" w:line="276" w:lineRule="auto"/>
+        <w:jc w:val="both"/>
+      </w:pPr>
+      <w:r>
+        <w:t>Alla dimissione il paziente è rimosso dal database; nel caso in cui sia stato dimesso per essere posto in un altro reparto il paziente deve risostenere la registrazione e la nuova prima visita medica in pronto soccorso.</w:t>
+      </w:r>
+    </w:p>
+    <w:p>
+      <w:pPr>
+        <w:pStyle w:val="Paragrafoelenco"/>
+        <w:spacing w:after="0" w:line="276" w:lineRule="auto"/>
+        <w:ind w:left="1068"/>
+        <w:jc w:val="both"/>
       </w:pPr>
     </w:p>
     <w:p>
@@ -1469,6 +1653,119 @@
     </w:lvl>
   </w:abstractNum>
   <w:abstractNum w:abstractNumId="1" w15:restartNumberingAfterBreak="0">
+    <w:nsid w:val="188A0BD0"/>
+    <w:multiLevelType w:val="hybridMultilevel"/>
+    <w:tmpl w:val="CDFCCD00"/>
+    <w:lvl w:ilvl="0" w:tplc="04100001">
+      <w:start w:val="1"/>
+      <w:numFmt w:val="bullet"/>
+      <w:lvlText w:val=""/>
+      <w:lvlJc w:val="left"/>
+      <w:pPr>
+        <w:ind w:left="1440" w:hanging="360"/>
+      </w:pPr>
+      <w:rPr>
+        <w:rFonts w:ascii="Symbol" w:hAnsi="Symbol" w:hint="default"/>
+      </w:rPr>
+    </w:lvl>
+    <w:lvl w:ilvl="1" w:tplc="04100003" w:tentative="1">
+      <w:start w:val="1"/>
+      <w:numFmt w:val="bullet"/>
+      <w:lvlText w:val="o"/>
+      <w:lvlJc w:val="left"/>
+      <w:pPr>
+        <w:ind w:left="2160" w:hanging="360"/>
+      </w:pPr>
+      <w:rPr>
+        <w:rFonts w:ascii="Courier New" w:hAnsi="Courier New" w:cs="Courier New" w:hint="default"/>
+      </w:rPr>
+    </w:lvl>
+    <w:lvl w:ilvl="2" w:tplc="04100005" w:tentative="1">
+      <w:start w:val="1"/>
+      <w:numFmt w:val="bullet"/>
+      <w:lvlText w:val=""/>
+      <w:lvlJc w:val="left"/>
+      <w:pPr>
+        <w:ind w:left="2880" w:hanging="360"/>
+      </w:pPr>
+      <w:rPr>
+        <w:rFonts w:ascii="Wingdings" w:hAnsi="Wingdings" w:hint="default"/>
+      </w:rPr>
+    </w:lvl>
+    <w:lvl w:ilvl="3" w:tplc="04100001" w:tentative="1">
+      <w:start w:val="1"/>
+      <w:numFmt w:val="bullet"/>
+      <w:lvlText w:val=""/>
+      <w:lvlJc w:val="left"/>
+      <w:pPr>
+        <w:ind w:left="3600" w:hanging="360"/>
+      </w:pPr>
+      <w:rPr>
+        <w:rFonts w:ascii="Symbol" w:hAnsi="Symbol" w:hint="default"/>
+      </w:rPr>
+    </w:lvl>
+    <w:lvl w:ilvl="4" w:tplc="04100003" w:tentative="1">
+      <w:start w:val="1"/>
+      <w:numFmt w:val="bullet"/>
+      <w:lvlText w:val="o"/>
+      <w:lvlJc w:val="left"/>
+      <w:pPr>
+        <w:ind w:left="4320" w:hanging="360"/>
+      </w:pPr>
+      <w:rPr>
+        <w:rFonts w:ascii="Courier New" w:hAnsi="Courier New" w:cs="Courier New" w:hint="default"/>
+      </w:rPr>
+    </w:lvl>
+    <w:lvl w:ilvl="5" w:tplc="04100005" w:tentative="1">
+      <w:start w:val="1"/>
+      <w:numFmt w:val="bullet"/>
+      <w:lvlText w:val=""/>
+      <w:lvlJc w:val="left"/>
+      <w:pPr>
+        <w:ind w:left="5040" w:hanging="360"/>
+      </w:pPr>
+      <w:rPr>
+        <w:rFonts w:ascii="Wingdings" w:hAnsi="Wingdings" w:hint="default"/>
+      </w:rPr>
+    </w:lvl>
+    <w:lvl w:ilvl="6" w:tplc="04100001" w:tentative="1">
+      <w:start w:val="1"/>
+      <w:numFmt w:val="bullet"/>
+      <w:lvlText w:val=""/>
+      <w:lvlJc w:val="left"/>
+      <w:pPr>
+        <w:ind w:left="5760" w:hanging="360"/>
+      </w:pPr>
+      <w:rPr>
+        <w:rFonts w:ascii="Symbol" w:hAnsi="Symbol" w:hint="default"/>
+      </w:rPr>
+    </w:lvl>
+    <w:lvl w:ilvl="7" w:tplc="04100003" w:tentative="1">
+      <w:start w:val="1"/>
+      <w:numFmt w:val="bullet"/>
+      <w:lvlText w:val="o"/>
+      <w:lvlJc w:val="left"/>
+      <w:pPr>
+        <w:ind w:left="6480" w:hanging="360"/>
+      </w:pPr>
+      <w:rPr>
+        <w:rFonts w:ascii="Courier New" w:hAnsi="Courier New" w:cs="Courier New" w:hint="default"/>
+      </w:rPr>
+    </w:lvl>
+    <w:lvl w:ilvl="8" w:tplc="04100005" w:tentative="1">
+      <w:start w:val="1"/>
+      <w:numFmt w:val="bullet"/>
+      <w:lvlText w:val=""/>
+      <w:lvlJc w:val="left"/>
+      <w:pPr>
+        <w:ind w:left="7200" w:hanging="360"/>
+      </w:pPr>
+      <w:rPr>
+        <w:rFonts w:ascii="Wingdings" w:hAnsi="Wingdings" w:hint="default"/>
+      </w:rPr>
+    </w:lvl>
+  </w:abstractNum>
+  <w:abstractNum w:abstractNumId="2" w15:restartNumberingAfterBreak="0">
     <w:nsid w:val="44B63B33"/>
     <w:multiLevelType w:val="hybridMultilevel"/>
     <w:tmpl w:val="8F8ED576"/>
@@ -1581,7 +1878,7 @@
       </w:rPr>
     </w:lvl>
   </w:abstractNum>
-  <w:abstractNum w:abstractNumId="2" w15:restartNumberingAfterBreak="0">
+  <w:abstractNum w:abstractNumId="3" w15:restartNumberingAfterBreak="0">
     <w:nsid w:val="67573CF0"/>
     <w:multiLevelType w:val="hybridMultilevel"/>
     <w:tmpl w:val="22E8935A"/>
@@ -1668,13 +1965,16 @@
     </w:lvl>
   </w:abstractNum>
   <w:num w:numId="1">
-    <w:abstractNumId w:val="2"/>
+    <w:abstractNumId w:val="3"/>
   </w:num>
   <w:num w:numId="2">
-    <w:abstractNumId w:val="1"/>
+    <w:abstractNumId w:val="2"/>
   </w:num>
   <w:num w:numId="3">
     <w:abstractNumId w:val="0"/>
+  </w:num>
+  <w:num w:numId="4">
+    <w:abstractNumId w:val="1"/>
   </w:num>
 </w:numbering>
 </file>

</xml_diff>

<commit_message>
inserimento diagramma di classe
Co-Authored-By: GabrieleMasinari27 <153751660+GabrieleMasinari27@users.noreply.github.com>
Co-Authored-By: DanieleGotti <145766703+DanieleGotti@users.noreply.github.com>
</commit_message>
<xml_diff>
--- a/MED/doc/Documentazione del progetto.docx
+++ b/MED/doc/Documentazione del progetto.docx
@@ -43,7 +43,7 @@
           <w:lang w:eastAsia="it-IT"/>
         </w:rPr>
         <w:drawing>
-          <wp:anchor distT="0" distB="0" distL="114300" distR="114300" simplePos="0" relativeHeight="251658240" behindDoc="0" locked="0" layoutInCell="1" allowOverlap="1" wp14:anchorId="54E80D9A" wp14:editId="655EA1C3">
+          <wp:anchor distT="0" distB="0" distL="114300" distR="114300" simplePos="0" relativeHeight="251658240" behindDoc="0" locked="0" layoutInCell="1" allowOverlap="1" wp14:anchorId="34379473" wp14:editId="5346C8D5">
             <wp:simplePos x="0" y="0"/>
             <wp:positionH relativeFrom="column">
               <wp:posOffset>-3810</wp:posOffset>
@@ -260,7 +260,7 @@
           <w:lang w:eastAsia="it-IT"/>
         </w:rPr>
         <w:drawing>
-          <wp:inline distT="0" distB="0" distL="0" distR="0">
+          <wp:inline distT="0" distB="0" distL="0" distR="0" wp14:anchorId="5D93710A" wp14:editId="7C64686B">
             <wp:extent cx="5707380" cy="1810278"/>
             <wp:effectExtent l="0" t="0" r="7620" b="0"/>
             <wp:docPr id="2" name="Immagine 2"/>
@@ -357,7 +357,10 @@
         <w:jc w:val="both"/>
       </w:pPr>
       <w:r>
-        <w:t>Il sistema utilizzato per gestire la configurazio</w:t>
+        <w:t>I sistemi utilizzati</w:t>
+      </w:r>
+      <w:r>
+        <w:t xml:space="preserve"> per gestire la configurazio</w:t>
       </w:r>
       <w:r>
         <w:t>ne del progetto sono stati</w:t>
@@ -469,7 +472,10 @@
         <w:t xml:space="preserve"> da parte dello SCRUM master</w:t>
       </w:r>
       <w:r>
-        <w:t xml:space="preserve"> a uno o più altri membri in grado di completare la richiesta.</w:t>
+        <w:t xml:space="preserve"> a uno o più</w:t>
+      </w:r>
+      <w:r>
+        <w:t xml:space="preserve"> membri in grado di completare la richiesta.</w:t>
       </w:r>
     </w:p>
     <w:p>
@@ -487,15 +493,19 @@
       </w:r>
       <w:proofErr w:type="spellEnd"/>
       <w:r>
-        <w:t xml:space="preserve"> board.</w:t>
-      </w:r>
-    </w:p>
-    <w:p>
-      <w:pPr>
-        <w:pStyle w:val="Paragrafoelenco"/>
-        <w:spacing w:after="0" w:line="276" w:lineRule="auto"/>
-        <w:jc w:val="both"/>
-      </w:pPr>
+        <w:t xml:space="preserve"> board</w:t>
+      </w:r>
+      <w:r>
+        <w:t xml:space="preserve">, aggiornata progressivamente ogni qual volta veniva raggiunta una </w:t>
+      </w:r>
+      <w:proofErr w:type="spellStart"/>
+      <w:r>
+        <w:t>milestone</w:t>
+      </w:r>
+      <w:proofErr w:type="spellEnd"/>
+      <w:r>
+        <w:t>.</w:t>
+      </w:r>
     </w:p>
     <w:p>
       <w:pPr>
@@ -789,7 +799,13 @@
         <w:t>La qualità del prodotto software è stata testata progressivamente</w:t>
       </w:r>
       <w:r>
-        <w:t xml:space="preserve"> valutata</w:t>
+        <w:t xml:space="preserve"> </w:t>
+      </w:r>
+      <w:r>
+        <w:t xml:space="preserve">e </w:t>
+      </w:r>
+      <w:r>
+        <w:t>valutata</w:t>
       </w:r>
       <w:r>
         <w:t xml:space="preserve"> al termine di ogni ci</w:t>
@@ -898,18 +914,95 @@
     </w:p>
     <w:p>
       <w:pPr>
+        <w:pStyle w:val="Paragrafoelenco"/>
+        <w:spacing w:after="0" w:line="276" w:lineRule="auto"/>
+        <w:ind w:left="1440"/>
+        <w:jc w:val="both"/>
+      </w:pPr>
+    </w:p>
+    <w:p>
+      <w:pPr>
         <w:spacing w:after="0" w:line="276" w:lineRule="auto"/>
         <w:ind w:left="708"/>
         <w:jc w:val="both"/>
       </w:pPr>
       <w:r>
-        <w:t>[to be continued]</w:t>
-      </w:r>
-    </w:p>
-    <w:p>
-      <w:pPr>
-        <w:pStyle w:val="Paragrafoelenco"/>
-        <w:spacing w:after="0" w:line="276" w:lineRule="auto"/>
+        <w:t>Rispetto alla manutenibilità del software, le aspettative di qualità definite sono le seguenti:</w:t>
+      </w:r>
+    </w:p>
+    <w:p>
+      <w:pPr>
+        <w:pStyle w:val="Paragrafoelenco"/>
+        <w:numPr>
+          <w:ilvl w:val="0"/>
+          <w:numId w:val="7"/>
+        </w:numPr>
+        <w:spacing w:after="0" w:line="276" w:lineRule="auto"/>
+        <w:jc w:val="both"/>
+      </w:pPr>
+      <w:r>
+        <w:t xml:space="preserve">manutenibilità, </w:t>
+      </w:r>
+      <w:r>
+        <w:t xml:space="preserve">il codice dovrebbe </w:t>
+      </w:r>
+      <w:r>
+        <w:t>essere abbastanza chiaro</w:t>
+      </w:r>
+      <w:r>
+        <w:t xml:space="preserve"> da poter </w:t>
+      </w:r>
+      <w:r>
+        <w:t>individuare e risolvere</w:t>
+      </w:r>
+      <w:r>
+        <w:t xml:space="preserve"> eventuali difetti inattesi</w:t>
+      </w:r>
+      <w:r>
+        <w:t>, senza la necessità di rivedere e riscrivere ampie sezioni del codice</w:t>
+      </w:r>
+      <w:r>
+        <w:t>;</w:t>
+      </w:r>
+    </w:p>
+    <w:p>
+      <w:pPr>
+        <w:pStyle w:val="Paragrafoelenco"/>
+        <w:numPr>
+          <w:ilvl w:val="0"/>
+          <w:numId w:val="7"/>
+        </w:numPr>
+        <w:spacing w:after="0" w:line="276" w:lineRule="auto"/>
+        <w:jc w:val="both"/>
+      </w:pPr>
+      <w:r>
+        <w:t>testabilità, le operazioni di collaudo del corretto funzionamento del programma dovrebbero risultare rapide, grazie alla disponibilità di classi di test per quanto riguarda il database oppure attraverso l’interazione diretta con l’eseguibile;</w:t>
+      </w:r>
+    </w:p>
+    <w:p>
+      <w:pPr>
+        <w:pStyle w:val="Paragrafoelenco"/>
+        <w:numPr>
+          <w:ilvl w:val="0"/>
+          <w:numId w:val="7"/>
+        </w:numPr>
+        <w:spacing w:after="0" w:line="276" w:lineRule="auto"/>
+        <w:jc w:val="both"/>
+      </w:pPr>
+      <w:r>
+        <w:t>flessibilità, il programma dovrebbe presentare sufficiente flessibilità da permettere futuri miglioramenti di forma o aggiunta di ulteriori funzionalità, senza che questi vadano ad intaccare il corretto funzionamento della versione precedente;</w:t>
+      </w:r>
+    </w:p>
+    <w:p>
+      <w:pPr>
+        <w:spacing w:after="0" w:line="276" w:lineRule="auto"/>
+        <w:jc w:val="both"/>
+      </w:pPr>
+    </w:p>
+    <w:p>
+      <w:pPr>
+        <w:spacing w:after="0" w:line="276" w:lineRule="auto"/>
+        <w:ind w:left="708"/>
         <w:jc w:val="both"/>
         <w:rPr>
           <w:b/>
@@ -917,6 +1010,9 @@
           <w:sz w:val="28"/>
         </w:rPr>
       </w:pPr>
+      <w:r>
+        <w:t>Dato l’ambito di destinazione nel progetto, l’unico requisito che è stato ritenuto opportuno definire riguardo alla portabilità consiste nella necessità di garantire che il programma possa funzionare su macchine differenti da quelle in cui è stato sviluppato.</w:t>
+      </w:r>
     </w:p>
     <w:p>
       <w:pPr>
@@ -939,6 +1035,7 @@
           <w:color w:val="4472C4" w:themeColor="accent1"/>
           <w:sz w:val="28"/>
         </w:rPr>
+        <w:lastRenderedPageBreak/>
         <w:t>Ingegneria dei requisiti</w:t>
       </w:r>
     </w:p>
@@ -1067,232 +1164,255 @@
         <w:jc w:val="both"/>
       </w:pPr>
       <w:r>
+        <w:t>All’arrivo del paziente viene richiesta la tessera sanitaria collegata al database statale dalla quale il personale di accoglienza (segreteria) inserirà a mano nel software i dati del paziente (Nome, Cognome e Data di nascita). La segreteria inserisce anche il grado di</w:t>
+      </w:r>
+      <w:r>
+        <w:t xml:space="preserve"> urgenza (Verde, Giallo, Rosso).</w:t>
+      </w:r>
+    </w:p>
+    <w:p>
+      <w:pPr>
+        <w:pStyle w:val="Paragrafoelenco"/>
+        <w:numPr>
+          <w:ilvl w:val="0"/>
+          <w:numId w:val="3"/>
+        </w:numPr>
+        <w:jc w:val="both"/>
+      </w:pPr>
+      <w:r>
+        <w:t>I medic</w:t>
+      </w:r>
+      <w:r>
+        <w:t xml:space="preserve">i assegnati al pronto soccorso </w:t>
+      </w:r>
+      <w:r>
+        <w:t>possono visualizzare i pazienti in attesa della prima visita all’interno della sezione “</w:t>
+      </w:r>
+      <w:r>
+        <w:t xml:space="preserve">in </w:t>
+      </w:r>
+      <w:r>
+        <w:t xml:space="preserve">pronto soccorso”. I medici possono anche osservare l’urgenza assegnata e prendere a carico i pazienti per ordine di urgenza. </w:t>
+      </w:r>
+    </w:p>
+    <w:p>
+      <w:pPr>
+        <w:pStyle w:val="Paragrafoelenco"/>
+        <w:numPr>
+          <w:ilvl w:val="0"/>
+          <w:numId w:val="3"/>
+        </w:numPr>
+        <w:jc w:val="both"/>
+      </w:pPr>
+      <w:r>
+        <w:t>Durante la prima visita il medico curante compila la diaria medica, non eliminabile, nella quale inserisce il motivo del ricovero, lo storico de</w:t>
+      </w:r>
+      <w:r>
+        <w:t xml:space="preserve">l paziente, eventuali allergie, il reparto di destinazione, </w:t>
+      </w:r>
+      <w:r>
+        <w:t xml:space="preserve">la lista dei farmaci e dei trattamenti che ritiene necessari. Il sistema terrà traccia automaticamente della data di inserimento e della matricola del medico che sta eseguendo l’operazione. </w:t>
+      </w:r>
+    </w:p>
+    <w:p>
+      <w:pPr>
+        <w:pStyle w:val="Paragrafoelenco"/>
+        <w:numPr>
+          <w:ilvl w:val="0"/>
+          <w:numId w:val="3"/>
+        </w:numPr>
+        <w:jc w:val="both"/>
+      </w:pPr>
+      <w:r>
+        <w:t>La</w:t>
+      </w:r>
+      <w:r>
+        <w:t xml:space="preserve"> diaria </w:t>
+      </w:r>
+      <w:r>
+        <w:t xml:space="preserve">medica </w:t>
+      </w:r>
+      <w:r>
+        <w:t xml:space="preserve">può poi essere modificata quando necessario dal medico di turno curante. </w:t>
+      </w:r>
+    </w:p>
+    <w:p>
+      <w:pPr>
+        <w:pStyle w:val="Paragrafoelenco"/>
+        <w:numPr>
+          <w:ilvl w:val="0"/>
+          <w:numId w:val="3"/>
+        </w:numPr>
+        <w:jc w:val="both"/>
+      </w:pPr>
+      <w:r>
+        <w:t>Al completamento della prima diaria medica, il paziente viene automaticamente spostato nella sezione “da prendere in carico” visibile anche dal personale infermieristico</w:t>
+      </w:r>
+      <w:r>
+        <w:t>.</w:t>
+      </w:r>
+    </w:p>
+    <w:p>
+      <w:pPr>
+        <w:pStyle w:val="Paragrafoelenco"/>
+        <w:numPr>
+          <w:ilvl w:val="0"/>
+          <w:numId w:val="3"/>
+        </w:numPr>
+        <w:jc w:val="both"/>
+      </w:pPr>
+      <w:r>
+        <w:t xml:space="preserve"> Un operatore o un membro della segreteria si occupa di assegnare </w:t>
+      </w:r>
+      <w:r>
+        <w:t>al pazient</w:t>
+      </w:r>
+      <w:r>
+        <w:t>e un modulo e un posto letto in un</w:t>
+      </w:r>
+      <w:r>
+        <w:t xml:space="preserve"> reparto</w:t>
+      </w:r>
+      <w:r>
+        <w:t xml:space="preserve"> della struttura, in modo che corrisponda a quello consigliato all’interno della diaria medica; i</w:t>
+      </w:r>
+      <w:r>
+        <w:t xml:space="preserve">l paziente </w:t>
+      </w:r>
+      <w:r>
+        <w:t xml:space="preserve">è quindi spostato </w:t>
+      </w:r>
+      <w:r>
+        <w:t>automaticamente nella sezione “</w:t>
+      </w:r>
+      <w:r>
+        <w:t xml:space="preserve">in </w:t>
+      </w:r>
+      <w:r>
+        <w:t xml:space="preserve">reparto”. </w:t>
+      </w:r>
+    </w:p>
+    <w:p>
+      <w:pPr>
+        <w:pStyle w:val="Paragrafoelenco"/>
+        <w:numPr>
+          <w:ilvl w:val="0"/>
+          <w:numId w:val="3"/>
+        </w:numPr>
+        <w:jc w:val="both"/>
+      </w:pPr>
+      <w:r>
+        <w:t xml:space="preserve">Ogni reparto è composto da N moduli ognuno con 15 posti letto. Il paziente può essere spostato di posto letto e di modulo ma non di reparto. Per spostare il paziente da un reparto all’altro è infatti necessario compilare la dimissione del paziente, inserendo come motivo “altro reparto”. </w:t>
+      </w:r>
+    </w:p>
+    <w:p>
+      <w:pPr>
+        <w:pStyle w:val="Paragrafoelenco"/>
+        <w:numPr>
+          <w:ilvl w:val="0"/>
+          <w:numId w:val="3"/>
+        </w:numPr>
+        <w:jc w:val="both"/>
+      </w:pPr>
+      <w:r>
+        <w:t>Il software aiuta gli infermieri consentendo di filtrare i pazienti per reparto e per modulo. Nel proprio turno di lavoro gli infermieri selezionano un paziente dalla tabella “reparto” e, consultando le informazioni sulla cura prescritta, compilano la diaria inserendo il farmaco somministrato ed eventuali note riguardanti lo</w:t>
+      </w:r>
+      <w:r>
+        <w:t xml:space="preserve"> stato del paziente, con la possibilità di assegnare un flag di “importanza” a</w:t>
+      </w:r>
+      <w:r>
+        <w:t xml:space="preserve">lla nota inserita. </w:t>
+      </w:r>
+    </w:p>
+    <w:p>
+      <w:pPr>
+        <w:pStyle w:val="Paragrafoelenco"/>
+        <w:numPr>
+          <w:ilvl w:val="0"/>
+          <w:numId w:val="3"/>
+        </w:numPr>
+        <w:jc w:val="both"/>
+      </w:pPr>
+      <w:r>
+        <w:t>L’infermiere, se richiesto dal medico, può aggiungere i dati delle rilevazioni</w:t>
+      </w:r>
+      <w:r>
+        <w:t xml:space="preserve"> effettuate</w:t>
+      </w:r>
+      <w:r>
+        <w:t xml:space="preserve"> sui pazienti (glicemia, temperatura, pressione, freque</w:t>
+      </w:r>
+      <w:r>
+        <w:t xml:space="preserve">nza cardiaca, dolore). Inoltre, </w:t>
+      </w:r>
+      <w:r>
+        <w:t>anche nella diaria infermieristica e nelle rilevazio</w:t>
+      </w:r>
+      <w:r>
+        <w:t>ni verrà automaticamente salvata</w:t>
+      </w:r>
+      <w:r>
+        <w:t xml:space="preserve"> la matricola dell’infermiere che le</w:t>
+      </w:r>
+      <w:r>
+        <w:t xml:space="preserve"> compila e l’orario di somministrazione del farmaco o delle rilevazioni. </w:t>
+      </w:r>
+    </w:p>
+    <w:p>
+      <w:pPr>
+        <w:pStyle w:val="Paragrafoelenco"/>
+        <w:numPr>
+          <w:ilvl w:val="0"/>
+          <w:numId w:val="3"/>
+        </w:numPr>
+        <w:jc w:val="both"/>
+      </w:pPr>
+      <w:r>
+        <w:t xml:space="preserve">I medici osservano periodicamente lo storico delle diarie e delle rilevazioni per tenere traccia dell’andamento della cura, con la possibilità di modificare la diaria medica come sopra citato.  </w:t>
+      </w:r>
+    </w:p>
+    <w:p>
+      <w:pPr>
+        <w:pStyle w:val="Paragrafoelenco"/>
+        <w:numPr>
+          <w:ilvl w:val="0"/>
+          <w:numId w:val="3"/>
+        </w:numPr>
+        <w:spacing w:after="0" w:line="276" w:lineRule="auto"/>
+        <w:jc w:val="both"/>
+      </w:pPr>
+      <w:r>
+        <w:t>Al termine de</w:t>
+      </w:r>
+      <w:r>
+        <w:t>lla degenza il medico</w:t>
+      </w:r>
+      <w:r>
+        <w:t xml:space="preserve"> compila il modulo di “dimissione” in cui indica data, ora e motivazione (ordinaria, deceduto, altr</w:t>
+      </w:r>
+      <w:r>
+        <w:t>a destinazione, altro reparto).</w:t>
+      </w:r>
+    </w:p>
+    <w:p>
+      <w:pPr>
+        <w:pStyle w:val="Paragrafoelenco"/>
+        <w:numPr>
+          <w:ilvl w:val="0"/>
+          <w:numId w:val="3"/>
+        </w:numPr>
+        <w:spacing w:after="0" w:line="276" w:lineRule="auto"/>
+        <w:jc w:val="both"/>
+      </w:pPr>
+      <w:r>
         <w:lastRenderedPageBreak/>
-        <w:t>All’arrivo del paziente viene richiesta la tessera sanitaria collegata al database statale dalla quale il personale di accoglienza (segreteria) inserirà a mano nel software i dati del paziente (Nome, Cognome e Data di nascita). La segreteria inserisce anche il grado di</w:t>
-      </w:r>
-      <w:r>
-        <w:t xml:space="preserve"> urgenza (Verde, Giallo, Rosso).</w:t>
-      </w:r>
-    </w:p>
-    <w:p>
-      <w:pPr>
-        <w:pStyle w:val="Paragrafoelenco"/>
-        <w:numPr>
-          <w:ilvl w:val="0"/>
-          <w:numId w:val="3"/>
-        </w:numPr>
-        <w:jc w:val="both"/>
-      </w:pPr>
-      <w:r>
-        <w:t>I medic</w:t>
-      </w:r>
-      <w:r>
-        <w:t xml:space="preserve">i assegnati al pronto soccorso </w:t>
-      </w:r>
-      <w:r>
-        <w:t>possono visualizzare i pazienti in attesa della prima visita all’interno della sezione “</w:t>
-      </w:r>
-      <w:r>
-        <w:t xml:space="preserve">in </w:t>
-      </w:r>
-      <w:r>
-        <w:t xml:space="preserve">pronto soccorso”. I medici possono anche osservare l’urgenza assegnata e prendere a carico i pazienti per ordine di urgenza. </w:t>
-      </w:r>
-    </w:p>
-    <w:p>
-      <w:pPr>
-        <w:pStyle w:val="Paragrafoelenco"/>
-        <w:numPr>
-          <w:ilvl w:val="0"/>
-          <w:numId w:val="3"/>
-        </w:numPr>
-        <w:jc w:val="both"/>
-      </w:pPr>
-      <w:r>
-        <w:t>Durante la prima visita il medico curante compila la diaria medica, non eliminabile, nella quale inserisce il motivo del ricovero, lo storico de</w:t>
-      </w:r>
-      <w:r>
-        <w:t xml:space="preserve">l paziente, eventuali allergie, il reparto di destinazione, </w:t>
-      </w:r>
-      <w:r>
-        <w:t xml:space="preserve">la lista dei farmaci e dei trattamenti che ritiene necessari. Il sistema terrà traccia automaticamente della data di inserimento e della matricola del medico che sta eseguendo l’operazione. </w:t>
-      </w:r>
-    </w:p>
-    <w:p>
-      <w:pPr>
-        <w:pStyle w:val="Paragrafoelenco"/>
-        <w:numPr>
-          <w:ilvl w:val="0"/>
-          <w:numId w:val="3"/>
-        </w:numPr>
-        <w:jc w:val="both"/>
-      </w:pPr>
-      <w:r>
-        <w:t>La</w:t>
-      </w:r>
-      <w:r>
-        <w:t xml:space="preserve"> diaria </w:t>
-      </w:r>
-      <w:r>
-        <w:t xml:space="preserve">medica </w:t>
-      </w:r>
-      <w:r>
-        <w:t xml:space="preserve">può poi essere modificata quando necessario dal medico di turno curante. </w:t>
-      </w:r>
-    </w:p>
-    <w:p>
-      <w:pPr>
-        <w:pStyle w:val="Paragrafoelenco"/>
-        <w:numPr>
-          <w:ilvl w:val="0"/>
-          <w:numId w:val="3"/>
-        </w:numPr>
-        <w:jc w:val="both"/>
-      </w:pPr>
-      <w:r>
-        <w:t>Al completamento della prima diaria medica, il paziente viene automaticamente spostato nella sezione “da prendere in carico” visibile anche dal personale infermieristico</w:t>
-      </w:r>
-      <w:r>
-        <w:t>.</w:t>
-      </w:r>
-    </w:p>
-    <w:p>
-      <w:pPr>
-        <w:pStyle w:val="Paragrafoelenco"/>
-        <w:numPr>
-          <w:ilvl w:val="0"/>
-          <w:numId w:val="3"/>
-        </w:numPr>
-        <w:jc w:val="both"/>
-      </w:pPr>
-      <w:r>
-        <w:t xml:space="preserve"> Un operatore o un membro della segreteria si occupa di assegnare </w:t>
-      </w:r>
-      <w:bookmarkStart w:id="0" w:name="_GoBack"/>
-      <w:bookmarkEnd w:id="0"/>
-      <w:r>
-        <w:t>al pazient</w:t>
-      </w:r>
-      <w:r>
-        <w:t>e un modulo e un posto letto in un</w:t>
-      </w:r>
-      <w:r>
-        <w:t xml:space="preserve"> reparto</w:t>
-      </w:r>
-      <w:r>
-        <w:t xml:space="preserve"> della struttura, in modo che corrisponda a quello consigliato all’interno della diaria medica; i</w:t>
-      </w:r>
-      <w:r>
-        <w:t xml:space="preserve">l paziente </w:t>
-      </w:r>
-      <w:r>
-        <w:t xml:space="preserve">è quindi spostato </w:t>
-      </w:r>
-      <w:r>
-        <w:t>automaticamente nella sezione “</w:t>
-      </w:r>
-      <w:r>
-        <w:t xml:space="preserve">in </w:t>
-      </w:r>
-      <w:r>
-        <w:t xml:space="preserve">reparto”. </w:t>
-      </w:r>
-    </w:p>
-    <w:p>
-      <w:pPr>
-        <w:pStyle w:val="Paragrafoelenco"/>
-        <w:numPr>
-          <w:ilvl w:val="0"/>
-          <w:numId w:val="3"/>
-        </w:numPr>
-        <w:jc w:val="both"/>
-      </w:pPr>
-      <w:r>
-        <w:t xml:space="preserve">Ogni reparto è composto da N moduli ognuno con 15 posti letto. Il paziente può essere spostato di posto letto e di modulo ma non di reparto. Per spostare il paziente da un reparto all’altro è infatti necessario compilare la dimissione del paziente, inserendo come motivo “altro reparto”. </w:t>
-      </w:r>
-    </w:p>
-    <w:p>
-      <w:pPr>
-        <w:pStyle w:val="Paragrafoelenco"/>
-        <w:numPr>
-          <w:ilvl w:val="0"/>
-          <w:numId w:val="3"/>
-        </w:numPr>
-        <w:jc w:val="both"/>
-      </w:pPr>
-      <w:r>
-        <w:t>Il software aiuta gli infermieri consentendo di filtrare i pazienti per reparto e per modulo. Nel proprio turno di lavoro gli infermieri selezionano un paziente dalla tabella “reparto” e, consultando le informazioni sulla cura prescritta, compilano la diaria inserendo il farmaco somministrato ed eventuali note riguardanti lo</w:t>
-      </w:r>
-      <w:r>
-        <w:t xml:space="preserve"> stato del paziente, con la possibilità di assegnare un flag di “importanza” a</w:t>
-      </w:r>
-      <w:r>
-        <w:t xml:space="preserve">lla nota inserita. </w:t>
-      </w:r>
-    </w:p>
-    <w:p>
-      <w:pPr>
-        <w:pStyle w:val="Paragrafoelenco"/>
-        <w:numPr>
-          <w:ilvl w:val="0"/>
-          <w:numId w:val="3"/>
-        </w:numPr>
-        <w:jc w:val="both"/>
-      </w:pPr>
-      <w:r>
-        <w:t>L’infermiere, se richiesto dal medico, può aggiungere i dati delle rilevazioni sui pazienti effettuati (glicemia, temperatura, pressione, freque</w:t>
-      </w:r>
-      <w:r>
-        <w:t xml:space="preserve">nza cardiaca, dolore). Inoltre, </w:t>
-      </w:r>
-      <w:r>
-        <w:t>anche nella diaria infermieristica e nelle rilevazio</w:t>
-      </w:r>
-      <w:r>
-        <w:t>ni verrà automaticamente salvata</w:t>
-      </w:r>
-      <w:r>
-        <w:t xml:space="preserve"> la matricola dell’infermiere che le</w:t>
-      </w:r>
-      <w:r>
-        <w:t xml:space="preserve"> compila e l’orario di somministrazione del farmaco o delle rilevazioni. I medici osservano periodicamente lo storico delle diarie e delle rilevazioni per tenere traccia dell’andamento della cura, con la possibilità di modificare la diaria medica come sopra citato.  </w:t>
-      </w:r>
-    </w:p>
-    <w:p>
-      <w:pPr>
-        <w:pStyle w:val="Paragrafoelenco"/>
-        <w:numPr>
-          <w:ilvl w:val="0"/>
-          <w:numId w:val="3"/>
-        </w:numPr>
-        <w:spacing w:after="0" w:line="276" w:lineRule="auto"/>
-        <w:jc w:val="both"/>
-      </w:pPr>
-      <w:r>
-        <w:t>Al termine de</w:t>
-      </w:r>
-      <w:r>
-        <w:t>lla degenza il medico</w:t>
-      </w:r>
-      <w:r>
-        <w:t xml:space="preserve"> compila il modulo di “dimissione” in cui indica data, ora e motivazione (ordinaria, deceduto, altr</w:t>
-      </w:r>
-      <w:r>
-        <w:t>a destinazione, altro reparto).</w:t>
-      </w:r>
-    </w:p>
-    <w:p>
-      <w:pPr>
-        <w:pStyle w:val="Paragrafoelenco"/>
-        <w:numPr>
-          <w:ilvl w:val="0"/>
-          <w:numId w:val="3"/>
-        </w:numPr>
-        <w:spacing w:after="0" w:line="276" w:lineRule="auto"/>
-        <w:jc w:val="both"/>
-      </w:pPr>
-      <w:r>
-        <w:t>Alla dimissione il paziente è rimosso dal database; nel caso in cui sia stato dimesso per essere posto in un altro reparto il paziente deve risostenere la registrazione e la nuova prima visita medica in pronto soccorso.</w:t>
+        <w:t>Alla dimissione il paziente è rimosso dal database; nel caso in cui sia stato dimesso per essere posto in un altro reparto il paziente deve risostenere la</w:t>
+      </w:r>
+      <w:r>
+        <w:t xml:space="preserve"> registrazione e la </w:t>
+      </w:r>
+      <w:r>
+        <w:t>visita medica in pronto soccorso.</w:t>
       </w:r>
     </w:p>
     <w:p>
@@ -1329,13 +1449,230 @@
     </w:p>
     <w:p>
       <w:pPr>
-        <w:pStyle w:val="Paragrafoelenco"/>
-        <w:spacing w:after="0" w:line="276" w:lineRule="auto"/>
-        <w:jc w:val="both"/>
-      </w:pPr>
-      <w:r>
-        <w:t>a</w:t>
-      </w:r>
+        <w:ind w:firstLine="708"/>
+        <w:jc w:val="both"/>
+      </w:pPr>
+      <w:r>
+        <w:t>La presentazione della modellazione è avvenuta attraverso l’impiego dei seguenti diagrammi UML:</w:t>
+      </w:r>
+    </w:p>
+    <w:p>
+      <w:pPr>
+        <w:pStyle w:val="Paragrafoelenco"/>
+        <w:numPr>
+          <w:ilvl w:val="0"/>
+          <w:numId w:val="5"/>
+        </w:numPr>
+        <w:jc w:val="both"/>
+      </w:pPr>
+      <w:r>
+        <w:t>Casi d’uso</w:t>
+      </w:r>
+    </w:p>
+    <w:p>
+      <w:pPr>
+        <w:pStyle w:val="Paragrafoelenco"/>
+        <w:numPr>
+          <w:ilvl w:val="0"/>
+          <w:numId w:val="5"/>
+        </w:numPr>
+        <w:jc w:val="both"/>
+      </w:pPr>
+      <w:r>
+        <w:t>Attività</w:t>
+      </w:r>
+    </w:p>
+    <w:p>
+      <w:pPr>
+        <w:pStyle w:val="Paragrafoelenco"/>
+        <w:numPr>
+          <w:ilvl w:val="0"/>
+          <w:numId w:val="5"/>
+        </w:numPr>
+        <w:jc w:val="both"/>
+      </w:pPr>
+      <w:r>
+        <w:t>Classe</w:t>
+      </w:r>
+    </w:p>
+    <w:p>
+      <w:pPr>
+        <w:pStyle w:val="Paragrafoelenco"/>
+        <w:numPr>
+          <w:ilvl w:val="0"/>
+          <w:numId w:val="5"/>
+        </w:numPr>
+        <w:jc w:val="both"/>
+      </w:pPr>
+      <w:r>
+        <w:t>Sequenza</w:t>
+      </w:r>
+      <w:r>
+        <w:t xml:space="preserve"> </w:t>
+      </w:r>
+    </w:p>
+    <w:p>
+      <w:pPr>
+        <w:pStyle w:val="Paragrafoelenco"/>
+        <w:numPr>
+          <w:ilvl w:val="0"/>
+          <w:numId w:val="5"/>
+        </w:numPr>
+        <w:jc w:val="both"/>
+      </w:pPr>
+      <w:r>
+        <w:t>Macchina a stati</w:t>
+      </w:r>
+      <w:r>
+        <w:t xml:space="preserve"> </w:t>
+      </w:r>
+      <w:r>
+        <w:t>(</w:t>
+      </w:r>
+      <w:r>
+        <w:t>che evidenzia</w:t>
+      </w:r>
+      <w:r>
+        <w:t xml:space="preserve"> gli stati del paziente</w:t>
+      </w:r>
+      <w:r>
+        <w:t xml:space="preserve"> all’interno del database</w:t>
+      </w:r>
+      <w:r>
+        <w:t>)</w:t>
+      </w:r>
+    </w:p>
+    <w:p>
+      <w:pPr>
+        <w:pStyle w:val="Paragrafoelenco"/>
+        <w:numPr>
+          <w:ilvl w:val="0"/>
+          <w:numId w:val="5"/>
+        </w:numPr>
+        <w:jc w:val="both"/>
+      </w:pPr>
+      <w:r>
+        <w:t>Componenti</w:t>
+      </w:r>
+    </w:p>
+    <w:p>
+      <w:pPr>
+        <w:pStyle w:val="Paragrafoelenco"/>
+        <w:numPr>
+          <w:ilvl w:val="0"/>
+          <w:numId w:val="5"/>
+        </w:numPr>
+        <w:jc w:val="both"/>
+      </w:pPr>
+      <w:r>
+        <w:t>Diagramma ER</w:t>
+      </w:r>
+    </w:p>
+    <w:p>
+      <w:pPr>
+        <w:pStyle w:val="Paragrafoelenco"/>
+        <w:numPr>
+          <w:ilvl w:val="0"/>
+          <w:numId w:val="5"/>
+        </w:numPr>
+        <w:jc w:val="both"/>
+      </w:pPr>
+      <w:r>
+        <w:t>Package</w:t>
+      </w:r>
+    </w:p>
+    <w:p>
+      <w:pPr>
+        <w:pStyle w:val="Paragrafoelenco"/>
+        <w:ind w:left="1068"/>
+        <w:jc w:val="both"/>
+      </w:pPr>
+    </w:p>
+    <w:p>
+      <w:pPr>
+        <w:pStyle w:val="Paragrafoelenco"/>
+        <w:ind w:left="0"/>
+        <w:jc w:val="both"/>
+      </w:pPr>
+      <w:r>
+        <w:t>Nell’esempio qui sotto, viene illustrata la modellazione del diagramma dei componenti, suddiviso in quattro parti per rappresentare l’architettura del software:</w:t>
+      </w:r>
+    </w:p>
+    <w:p>
+      <w:pPr>
+        <w:pStyle w:val="Paragrafoelenco"/>
+        <w:ind w:left="0"/>
+        <w:jc w:val="both"/>
+      </w:pPr>
+    </w:p>
+    <w:p>
+      <w:pPr>
+        <w:pStyle w:val="Paragrafoelenco"/>
+        <w:ind w:left="0"/>
+        <w:jc w:val="both"/>
+      </w:pPr>
+      <w:r>
+        <w:rPr>
+          <w:noProof/>
+          <w:lang w:eastAsia="it-IT"/>
+        </w:rPr>
+        <w:drawing>
+          <wp:inline distT="0" distB="0" distL="0" distR="0" wp14:anchorId="3ECC0AD8" wp14:editId="34C8D0DE">
+            <wp:extent cx="4933950" cy="2219325"/>
+            <wp:effectExtent l="0" t="0" r="0" b="9525"/>
+            <wp:docPr id="163868032" name="Immagine 1" descr="Immagine che contiene testo, diagramma, schermata, linea&#10;&#10;Descrizione generata automaticamente"/>
+            <wp:cNvGraphicFramePr>
+              <a:graphicFrameLocks xmlns:a="http://schemas.openxmlformats.org/drawingml/2006/main" noChangeAspect="1"/>
+            </wp:cNvGraphicFramePr>
+            <a:graphic xmlns:a="http://schemas.openxmlformats.org/drawingml/2006/main">
+              <a:graphicData uri="http://schemas.openxmlformats.org/drawingml/2006/picture">
+                <pic:pic xmlns:pic="http://schemas.openxmlformats.org/drawingml/2006/picture">
+                  <pic:nvPicPr>
+                    <pic:cNvPr id="163868032" name="Immagine 1" descr="Immagine che contiene testo, diagramma, schermata, linea&#10;&#10;Descrizione generata automaticamente"/>
+                    <pic:cNvPicPr/>
+                  </pic:nvPicPr>
+                  <pic:blipFill>
+                    <a:blip r:embed="rId7"/>
+                    <a:stretch>
+                      <a:fillRect/>
+                    </a:stretch>
+                  </pic:blipFill>
+                  <pic:spPr>
+                    <a:xfrm>
+                      <a:off x="0" y="0"/>
+                      <a:ext cx="4933950" cy="2219325"/>
+                    </a:xfrm>
+                    <a:prstGeom prst="rect">
+                      <a:avLst/>
+                    </a:prstGeom>
+                  </pic:spPr>
+                </pic:pic>
+              </a:graphicData>
+            </a:graphic>
+          </wp:inline>
+        </w:drawing>
+      </w:r>
+    </w:p>
+    <w:p>
+      <w:pPr>
+        <w:pStyle w:val="Paragrafoelenco"/>
+        <w:ind w:left="0"/>
+        <w:jc w:val="both"/>
+      </w:pPr>
+    </w:p>
+    <w:p>
+      <w:pPr>
+        <w:pStyle w:val="Paragrafoelenco"/>
+        <w:ind w:left="0"/>
+        <w:jc w:val="both"/>
+      </w:pPr>
+    </w:p>
+    <w:p>
+      <w:pPr>
+        <w:pStyle w:val="Paragrafoelenco"/>
+        <w:spacing w:after="0" w:line="276" w:lineRule="auto"/>
+        <w:jc w:val="both"/>
+      </w:pPr>
     </w:p>
     <w:p>
       <w:pPr>
@@ -1380,7 +1717,65 @@
         <w:jc w:val="both"/>
       </w:pPr>
       <w:r>
-        <w:t>a</w:t>
+        <w:t xml:space="preserve">La prospettiva iniziale consisteva nello strutturare il progetto utilizzando un’architettura a tre livelli: database, logico, </w:t>
+      </w:r>
+      <w:r>
+        <w:t>interfaccia;</w:t>
+      </w:r>
+      <w:r>
+        <w:t xml:space="preserve"> in seguito il team ha ritenuto più opportuno optare per un altro stile architettonico: una variante dello stile View-Model-Controller.</w:t>
+      </w:r>
+    </w:p>
+    <w:p>
+      <w:pPr>
+        <w:pStyle w:val="Paragrafoelenco"/>
+        <w:spacing w:after="0" w:line="276" w:lineRule="auto"/>
+        <w:jc w:val="both"/>
+      </w:pPr>
+      <w:r>
+        <w:t>In questa architettura il ruolo di Controller viene eseguito dal pacchetto “logico”, che si appoggia a dati e funzionalità offerti dal pacchetto di gestione del database.</w:t>
+      </w:r>
+    </w:p>
+    <w:p>
+      <w:pPr>
+        <w:pStyle w:val="Paragrafoelenco"/>
+        <w:spacing w:after="0" w:line="276" w:lineRule="auto"/>
+        <w:jc w:val="both"/>
+      </w:pPr>
+      <w:r>
+        <w:t>Il controller accetta le chiamate implicite provenienti dal livello View, identificato dal pacchetto “GUI”, e attua dunque le necessarie manipolazioni sui dati utilizzando metodi J</w:t>
+      </w:r>
+      <w:r>
+        <w:t>OOQ</w:t>
+      </w:r>
+      <w:r>
+        <w:t xml:space="preserve"> e/o i metodi forniti dalle classi del gestore del database</w:t>
+      </w:r>
+      <w:r>
+        <w:t xml:space="preserve"> (inserimento, rimozione e modifica)</w:t>
+      </w:r>
+      <w:r>
+        <w:t>.</w:t>
+      </w:r>
+    </w:p>
+    <w:p>
+      <w:pPr>
+        <w:pStyle w:val="Paragrafoelenco"/>
+        <w:spacing w:after="0" w:line="276" w:lineRule="auto"/>
+        <w:jc w:val="both"/>
+      </w:pPr>
+      <w:r>
+        <w:t>I dati raccolti dal logico sono dunque caricati sul Model, rappresentato per l’appunto dal pacchetto “model”, che permette la loro corretta visualizzazione sull’interfaccia utente.</w:t>
+      </w:r>
+    </w:p>
+    <w:p>
+      <w:pPr>
+        <w:spacing w:after="0" w:line="276" w:lineRule="auto"/>
+        <w:ind w:firstLine="708"/>
+        <w:jc w:val="both"/>
+      </w:pPr>
+      <w:r>
+        <w:t>La chiamata di aggiornamento della View con i dati del Modello è eseguita dal Controller.</w:t>
       </w:r>
     </w:p>
     <w:p>
@@ -1422,15 +1817,423 @@
     <w:p>
       <w:pPr>
         <w:pStyle w:val="Paragrafoelenco"/>
-        <w:spacing w:after="0" w:line="276" w:lineRule="auto"/>
-        <w:jc w:val="both"/>
-      </w:pPr>
-      <w:r>
-        <w:t>a</w:t>
-      </w:r>
-    </w:p>
-    <w:p>
-      <w:pPr>
+        <w:ind w:left="708" w:firstLine="12"/>
+        <w:jc w:val="both"/>
+      </w:pPr>
+      <w:r>
+        <w:t>La descrizione dei des</w:t>
+      </w:r>
+      <w:r>
+        <w:t>ign del software è stata eseguita</w:t>
+      </w:r>
+      <w:r>
+        <w:t xml:space="preserve"> con UML, qui sotto </w:t>
+      </w:r>
+      <w:r>
+        <w:t xml:space="preserve">è </w:t>
+      </w:r>
+      <w:r>
+        <w:t>mostrato il diagramma delle attività, che rappresenta le attività svolte da chi utilizza i</w:t>
+      </w:r>
+      <w:r>
+        <w:t>l</w:t>
+      </w:r>
+      <w:r>
+        <w:t xml:space="preserve"> software:</w:t>
+      </w:r>
+    </w:p>
+    <w:p>
+      <w:pPr>
+        <w:ind w:left="360"/>
+        <w:jc w:val="both"/>
+        <w:rPr>
+          <w:vertAlign w:val="superscript"/>
+        </w:rPr>
+      </w:pPr>
+      <w:r>
+        <w:rPr>
+          <w:noProof/>
+          <w:lang w:eastAsia="it-IT"/>
+        </w:rPr>
+        <w:drawing>
+          <wp:inline distT="0" distB="0" distL="0" distR="0" wp14:anchorId="7F0E691D" wp14:editId="5077A031">
+            <wp:extent cx="4703885" cy="5367256"/>
+            <wp:effectExtent l="0" t="0" r="1905" b="5080"/>
+            <wp:docPr id="1587310494" name="Immagine 1" descr="Immagine che contiene testo, diagramma, Piano, Parallelo&#10;&#10;Descrizione generata automaticamente"/>
+            <wp:cNvGraphicFramePr>
+              <a:graphicFrameLocks xmlns:a="http://schemas.openxmlformats.org/drawingml/2006/main" noChangeAspect="1"/>
+            </wp:cNvGraphicFramePr>
+            <a:graphic xmlns:a="http://schemas.openxmlformats.org/drawingml/2006/main">
+              <a:graphicData uri="http://schemas.openxmlformats.org/drawingml/2006/picture">
+                <pic:pic xmlns:pic="http://schemas.openxmlformats.org/drawingml/2006/picture">
+                  <pic:nvPicPr>
+                    <pic:cNvPr id="1587310494" name="Immagine 1" descr="Immagine che contiene testo, diagramma, Piano, Parallelo&#10;&#10;Descrizione generata automaticamente"/>
+                    <pic:cNvPicPr/>
+                  </pic:nvPicPr>
+                  <pic:blipFill>
+                    <a:blip r:embed="rId8"/>
+                    <a:stretch>
+                      <a:fillRect/>
+                    </a:stretch>
+                  </pic:blipFill>
+                  <pic:spPr>
+                    <a:xfrm>
+                      <a:off x="0" y="0"/>
+                      <a:ext cx="4732184" cy="5399545"/>
+                    </a:xfrm>
+                    <a:prstGeom prst="rect">
+                      <a:avLst/>
+                    </a:prstGeom>
+                  </pic:spPr>
+                </pic:pic>
+              </a:graphicData>
+            </a:graphic>
+          </wp:inline>
+        </w:drawing>
+      </w:r>
+    </w:p>
+    <w:p>
+      <w:pPr>
+        <w:ind w:left="360"/>
+        <w:jc w:val="both"/>
+        <w:rPr>
+          <w:vertAlign w:val="superscript"/>
+        </w:rPr>
+      </w:pPr>
+    </w:p>
+    <w:p>
+      <w:pPr>
+        <w:ind w:left="360"/>
+        <w:jc w:val="both"/>
+        <w:rPr>
+          <w:vertAlign w:val="superscript"/>
+        </w:rPr>
+      </w:pPr>
+    </w:p>
+    <w:p>
+      <w:pPr>
+        <w:ind w:left="360"/>
+        <w:jc w:val="both"/>
+        <w:rPr>
+          <w:vertAlign w:val="superscript"/>
+        </w:rPr>
+      </w:pPr>
+    </w:p>
+    <w:p>
+      <w:pPr>
+        <w:ind w:left="360"/>
+        <w:jc w:val="both"/>
+        <w:rPr>
+          <w:vertAlign w:val="superscript"/>
+        </w:rPr>
+      </w:pPr>
+    </w:p>
+    <w:p>
+      <w:pPr>
+        <w:ind w:left="360"/>
+        <w:jc w:val="both"/>
+        <w:rPr>
+          <w:vertAlign w:val="superscript"/>
+        </w:rPr>
+      </w:pPr>
+    </w:p>
+    <w:p>
+      <w:pPr>
+        <w:ind w:left="360"/>
+        <w:jc w:val="both"/>
+        <w:rPr>
+          <w:vertAlign w:val="superscript"/>
+        </w:rPr>
+      </w:pPr>
+    </w:p>
+    <w:p>
+      <w:pPr>
+        <w:ind w:left="360"/>
+        <w:jc w:val="both"/>
+        <w:rPr>
+          <w:vertAlign w:val="superscript"/>
+        </w:rPr>
+      </w:pPr>
+    </w:p>
+    <w:p>
+      <w:pPr>
+        <w:ind w:left="360"/>
+        <w:jc w:val="both"/>
+        <w:rPr>
+          <w:vertAlign w:val="superscript"/>
+        </w:rPr>
+      </w:pPr>
+    </w:p>
+    <w:p>
+      <w:pPr>
+        <w:pStyle w:val="Paragrafoelenco"/>
+        <w:ind w:left="0"/>
+        <w:jc w:val="both"/>
+        <w:rPr>
+          <w:sz w:val="32"/>
+          <w:szCs w:val="32"/>
+          <w:vertAlign w:val="superscript"/>
+        </w:rPr>
+      </w:pPr>
+      <w:r>
+        <w:rPr>
+          <w:sz w:val="32"/>
+          <w:szCs w:val="32"/>
+          <w:vertAlign w:val="superscript"/>
+        </w:rPr>
+        <w:lastRenderedPageBreak/>
+        <w:t>Inoltre,</w:t>
+      </w:r>
+      <w:r>
+        <w:rPr>
+          <w:sz w:val="32"/>
+          <w:szCs w:val="32"/>
+          <w:vertAlign w:val="superscript"/>
+        </w:rPr>
+        <w:t xml:space="preserve"> qui mostrato il diagramma di sequenza per evidenziare la comunicazione tra il personale, il software e il database:</w:t>
+      </w:r>
+    </w:p>
+    <w:p>
+      <w:pPr>
+        <w:pStyle w:val="Paragrafoelenco"/>
+        <w:ind w:left="0"/>
+        <w:jc w:val="both"/>
+        <w:rPr>
+          <w:noProof/>
+        </w:rPr>
+      </w:pPr>
+    </w:p>
+    <w:p>
+      <w:pPr>
+        <w:pStyle w:val="Paragrafoelenco"/>
+        <w:ind w:left="0"/>
+        <w:jc w:val="both"/>
+        <w:rPr>
+          <w:sz w:val="32"/>
+          <w:szCs w:val="32"/>
+        </w:rPr>
+      </w:pPr>
+      <w:bookmarkStart w:id="0" w:name="_Hlk156211092"/>
+      <w:r>
+        <w:rPr>
+          <w:noProof/>
+          <w:lang w:eastAsia="it-IT"/>
+        </w:rPr>
+        <w:drawing>
+          <wp:inline distT="0" distB="0" distL="0" distR="0" wp14:anchorId="0E60EAD6" wp14:editId="0BBB80AB">
+            <wp:extent cx="5213839" cy="3456365"/>
+            <wp:effectExtent l="0" t="0" r="6350" b="0"/>
+            <wp:docPr id="1696420550" name="Immagine 1" descr="Immagine che contiene testo, schermata, Parallelo, numero&#10;&#10;Descrizione generata automaticamente"/>
+            <wp:cNvGraphicFramePr>
+              <a:graphicFrameLocks xmlns:a="http://schemas.openxmlformats.org/drawingml/2006/main" noChangeAspect="1"/>
+            </wp:cNvGraphicFramePr>
+            <a:graphic xmlns:a="http://schemas.openxmlformats.org/drawingml/2006/main">
+              <a:graphicData uri="http://schemas.openxmlformats.org/drawingml/2006/picture">
+                <pic:pic xmlns:pic="http://schemas.openxmlformats.org/drawingml/2006/picture">
+                  <pic:nvPicPr>
+                    <pic:cNvPr id="1696420550" name="Immagine 1" descr="Immagine che contiene testo, schermata, Parallelo, numero&#10;&#10;Descrizione generata automaticamente"/>
+                    <pic:cNvPicPr/>
+                  </pic:nvPicPr>
+                  <pic:blipFill rotWithShape="1">
+                    <a:blip r:embed="rId9"/>
+                    <a:srcRect l="1456" r="-809"/>
+                    <a:stretch/>
+                  </pic:blipFill>
+                  <pic:spPr bwMode="auto">
+                    <a:xfrm>
+                      <a:off x="0" y="0"/>
+                      <a:ext cx="5220624" cy="3460863"/>
+                    </a:xfrm>
+                    <a:prstGeom prst="rect">
+                      <a:avLst/>
+                    </a:prstGeom>
+                    <a:ln>
+                      <a:noFill/>
+                    </a:ln>
+                    <a:extLst>
+                      <a:ext uri="{53640926-AAD7-44D8-BBD7-CCE9431645EC}">
+                        <a14:shadowObscured xmlns:a14="http://schemas.microsoft.com/office/drawing/2010/main"/>
+                      </a:ext>
+                    </a:extLst>
+                  </pic:spPr>
+                </pic:pic>
+              </a:graphicData>
+            </a:graphic>
+          </wp:inline>
+        </w:drawing>
+      </w:r>
+    </w:p>
+    <w:p>
+      <w:pPr>
+        <w:pStyle w:val="Paragrafoelenco"/>
+        <w:ind w:left="0"/>
+        <w:jc w:val="both"/>
+        <w:rPr>
+          <w:vertAlign w:val="superscript"/>
+        </w:rPr>
+      </w:pPr>
+      <w:r>
+        <w:rPr>
+          <w:noProof/>
+          <w:lang w:eastAsia="it-IT"/>
+        </w:rPr>
+        <w:drawing>
+          <wp:inline distT="0" distB="0" distL="0" distR="0" wp14:anchorId="0E9B480F" wp14:editId="79050876">
+            <wp:extent cx="5154791" cy="4212248"/>
+            <wp:effectExtent l="0" t="0" r="8255" b="0"/>
+            <wp:docPr id="1510445158" name="Immagine 1" descr="Immagine che contiene testo, Parallelo, diagramma, schermata&#10;&#10;Descrizione generata automaticamente"/>
+            <wp:cNvGraphicFramePr>
+              <a:graphicFrameLocks xmlns:a="http://schemas.openxmlformats.org/drawingml/2006/main" noChangeAspect="1"/>
+            </wp:cNvGraphicFramePr>
+            <a:graphic xmlns:a="http://schemas.openxmlformats.org/drawingml/2006/main">
+              <a:graphicData uri="http://schemas.openxmlformats.org/drawingml/2006/picture">
+                <pic:pic xmlns:pic="http://schemas.openxmlformats.org/drawingml/2006/picture">
+                  <pic:nvPicPr>
+                    <pic:cNvPr id="1510445158" name="Immagine 1" descr="Immagine che contiene testo, Parallelo, diagramma, schermata&#10;&#10;Descrizione generata automaticamente"/>
+                    <pic:cNvPicPr/>
+                  </pic:nvPicPr>
+                  <pic:blipFill>
+                    <a:blip r:embed="rId10"/>
+                    <a:stretch>
+                      <a:fillRect/>
+                    </a:stretch>
+                  </pic:blipFill>
+                  <pic:spPr>
+                    <a:xfrm>
+                      <a:off x="0" y="0"/>
+                      <a:ext cx="5175649" cy="4229292"/>
+                    </a:xfrm>
+                    <a:prstGeom prst="rect">
+                      <a:avLst/>
+                    </a:prstGeom>
+                  </pic:spPr>
+                </pic:pic>
+              </a:graphicData>
+            </a:graphic>
+          </wp:inline>
+        </w:drawing>
+      </w:r>
+    </w:p>
+    <w:p>
+      <w:pPr>
+        <w:pStyle w:val="Paragrafoelenco"/>
+        <w:ind w:left="0"/>
+        <w:jc w:val="both"/>
+        <w:rPr>
+          <w:vertAlign w:val="superscript"/>
+        </w:rPr>
+      </w:pPr>
+    </w:p>
+    <w:p>
+      <w:pPr>
+        <w:pStyle w:val="Paragrafoelenco"/>
+        <w:ind w:left="0"/>
+        <w:jc w:val="both"/>
+        <w:rPr>
+          <w:vertAlign w:val="superscript"/>
+        </w:rPr>
+      </w:pPr>
+    </w:p>
+    <w:p>
+      <w:pPr>
+        <w:pStyle w:val="Paragrafoelenco"/>
+        <w:ind w:left="0"/>
+        <w:jc w:val="both"/>
+      </w:pPr>
+    </w:p>
+    <w:p>
+      <w:pPr>
+        <w:pStyle w:val="Paragrafoelenco"/>
+        <w:ind w:left="708"/>
+        <w:jc w:val="both"/>
+        <w:rPr>
+          <w:b/>
+          <w:bCs/>
+          <w:color w:val="4472C4" w:themeColor="accent1"/>
+        </w:rPr>
+      </w:pPr>
+      <w:r>
+        <w:rPr>
+          <w:b/>
+          <w:bCs/>
+          <w:color w:val="4472C4" w:themeColor="accent1"/>
+        </w:rPr>
+        <w:lastRenderedPageBreak/>
+        <w:t>8</w:t>
+      </w:r>
+      <w:r>
+        <w:rPr>
+          <w:b/>
+          <w:bCs/>
+          <w:color w:val="4472C4" w:themeColor="accent1"/>
+        </w:rPr>
+        <w:t>.1 Design Pattern</w:t>
+      </w:r>
+    </w:p>
+    <w:p>
+      <w:pPr>
+        <w:pStyle w:val="Paragrafoelenco"/>
+        <w:ind w:left="1416"/>
+        <w:jc w:val="both"/>
+        <w:rPr>
+          <w:rFonts w:cstheme="minorHAnsi"/>
+        </w:rPr>
+      </w:pPr>
+      <w:r>
+        <w:rPr>
+          <w:rFonts w:cstheme="minorHAnsi"/>
+          <w:color w:val="000000" w:themeColor="text1"/>
+        </w:rPr>
+        <w:t xml:space="preserve">Nel corso dell'implementazione del codice, si è scelto di applicare il pattern singleton per la creazione </w:t>
+      </w:r>
+      <w:r>
+        <w:rPr>
+          <w:rFonts w:cstheme="minorHAnsi"/>
+          <w:color w:val="000000" w:themeColor="text1"/>
+        </w:rPr>
+        <w:t>progetto database</w:t>
+      </w:r>
+      <w:r>
+        <w:rPr>
+          <w:rFonts w:cstheme="minorHAnsi"/>
+          <w:color w:val="000000" w:themeColor="text1"/>
+        </w:rPr>
+        <w:t>, assicurando che la classe possa avere una sola istanza al suo interno. Questo risultato è ottenuto mediante l'uso di un'unica istanza privata, un costruttore privato e, infine, un metodo pubblico che consente di richiamare l'istanza</w:t>
+      </w:r>
+      <w:r>
+        <w:rPr>
+          <w:rFonts w:cstheme="minorHAnsi"/>
+          <w:color w:val="000000" w:themeColor="text1"/>
+        </w:rPr>
+        <w:t xml:space="preserve"> quando necessario</w:t>
+      </w:r>
+      <w:r>
+        <w:rPr>
+          <w:rFonts w:cstheme="minorHAnsi"/>
+          <w:color w:val="000000" w:themeColor="text1"/>
+        </w:rPr>
+        <w:t>.</w:t>
+      </w:r>
+      <w:bookmarkStart w:id="1" w:name="_GoBack"/>
+      <w:bookmarkEnd w:id="1"/>
+    </w:p>
+    <w:bookmarkEnd w:id="0"/>
+    <w:p>
+      <w:pPr>
+        <w:ind w:left="360"/>
+        <w:jc w:val="both"/>
+        <w:rPr>
+          <w:vertAlign w:val="superscript"/>
+        </w:rPr>
+      </w:pPr>
+    </w:p>
+    <w:p>
+      <w:pPr>
+        <w:pStyle w:val="Paragrafoelenco"/>
+        <w:numPr>
+          <w:ilvl w:val="0"/>
+          <w:numId w:val="1"/>
+        </w:numPr>
         <w:spacing w:after="0" w:line="276" w:lineRule="auto"/>
         <w:jc w:val="both"/>
         <w:rPr>
@@ -1439,44 +2242,163 @@
           <w:sz w:val="28"/>
         </w:rPr>
       </w:pPr>
-    </w:p>
-    <w:p>
-      <w:pPr>
-        <w:pStyle w:val="Paragrafoelenco"/>
-        <w:numPr>
-          <w:ilvl w:val="0"/>
-          <w:numId w:val="1"/>
-        </w:numPr>
-        <w:spacing w:after="0" w:line="276" w:lineRule="auto"/>
-        <w:jc w:val="both"/>
+      <w:r>
         <w:rPr>
           <w:b/>
           <w:color w:val="4472C4" w:themeColor="accent1"/>
           <w:sz w:val="28"/>
         </w:rPr>
-      </w:pPr>
-      <w:r>
+        <w:t>Testing del software</w:t>
+      </w:r>
+    </w:p>
+    <w:p>
+      <w:pPr>
+        <w:pStyle w:val="Paragrafoelenco"/>
+        <w:spacing w:after="0" w:line="276" w:lineRule="auto"/>
+        <w:jc w:val="both"/>
+      </w:pPr>
+      <w:r>
+        <w:t xml:space="preserve">Il </w:t>
+      </w:r>
+      <w:proofErr w:type="spellStart"/>
+      <w:r>
+        <w:t>testing</w:t>
+      </w:r>
+      <w:proofErr w:type="spellEnd"/>
+      <w:r>
+        <w:t xml:space="preserve"> del software è stato effettuato in concomitanza con la scrittura del codice, al fine di assicurarsi che gli elementi integrati progressivamente nel programma operassero correttamente secondo le specifiche funzionali.</w:t>
+      </w:r>
+    </w:p>
+    <w:p>
+      <w:pPr>
+        <w:pStyle w:val="Paragrafoelenco"/>
+        <w:spacing w:after="0" w:line="276" w:lineRule="auto"/>
+        <w:jc w:val="both"/>
+      </w:pPr>
+      <w:r>
+        <w:t>Per effettuare il collaudo sono stati adoperati principalmente due metodi:</w:t>
+      </w:r>
+    </w:p>
+    <w:p>
+      <w:pPr>
+        <w:pStyle w:val="Paragrafoelenco"/>
+        <w:numPr>
+          <w:ilvl w:val="0"/>
+          <w:numId w:val="8"/>
+        </w:numPr>
+        <w:spacing w:after="0" w:line="276" w:lineRule="auto"/>
+        <w:jc w:val="both"/>
+      </w:pPr>
+      <w:r>
+        <w:t>i</w:t>
+      </w:r>
+      <w:r>
+        <w:t>l primo consiste nella scritt</w:t>
+      </w:r>
+      <w:r>
+        <w:t>ura di classi di test JUnit;</w:t>
+      </w:r>
+      <w:r>
+        <w:t xml:space="preserve"> è stato utilizzato</w:t>
+      </w:r>
+      <w:r>
+        <w:t xml:space="preserve"> per valutare il corretto funzionamento dei metodi che il pacchetto “database” fornisce agli altri componenti del programma, in particolare i test hanno permesso di valutare il rispetto di vincoli d’integrità dei dati rispetto alle chiavi primarie e i vincoli d’</w:t>
+      </w:r>
+      <w:r>
+        <w:t xml:space="preserve">integrità referenziale, </w:t>
+      </w:r>
+      <w:r>
+        <w:t xml:space="preserve">ad esempio dimostrando la </w:t>
+      </w:r>
+      <w:r>
+        <w:t>corretta eliminazione di dati di</w:t>
+      </w:r>
+      <w:r>
+        <w:t xml:space="preserve"> entità </w:t>
+      </w:r>
+      <w:r>
+        <w:t>“</w:t>
+      </w:r>
+      <w:r>
+        <w:t>deboli</w:t>
+      </w:r>
+      <w:r>
+        <w:t>”</w:t>
+      </w:r>
+      <w:r>
+        <w:t xml:space="preserve"> alla rimozione di d</w:t>
+      </w:r>
+      <w:r>
+        <w:t>ati dalle relative entità “forti” (esempio, alla dimissione di un degente, sono eliminate le diarie a lui assegnate ed è rimossa l’assegnazione del suo letto)</w:t>
+      </w:r>
+      <w:r>
+        <w:t>;</w:t>
+      </w:r>
+    </w:p>
+    <w:p>
+      <w:pPr>
+        <w:pStyle w:val="Paragrafoelenco"/>
+        <w:numPr>
+          <w:ilvl w:val="0"/>
+          <w:numId w:val="8"/>
+        </w:numPr>
+        <w:spacing w:after="0" w:line="276" w:lineRule="auto"/>
+        <w:jc w:val="both"/>
+      </w:pPr>
+      <w:r>
+        <w:t xml:space="preserve">il secondo consiste nella valutazione del funzionamento direttamente sull’eseguibile; questo metodo è stato adoperato per valutare il corretto funzionamento delle classi del pacchetto “logico”; utilizzando questo metodo è stato possibile accertarsi che ogni pulsante </w:t>
+      </w:r>
+      <w:r>
+        <w:t>dell’interfaccia eseguisse</w:t>
+      </w:r>
+      <w:r>
+        <w:t xml:space="preserve"> le corrette</w:t>
+      </w:r>
+      <w:r>
+        <w:t xml:space="preserve"> ricerche nel database e caricasse</w:t>
+      </w:r>
+      <w:r>
+        <w:t xml:space="preserve"> i corretti dati all’interno dei modelli, senza omissioni o ripetizioni.</w:t>
+      </w:r>
+    </w:p>
+    <w:p>
+      <w:pPr>
+        <w:pStyle w:val="Paragrafoelenco"/>
+        <w:spacing w:after="0" w:line="276" w:lineRule="auto"/>
+        <w:ind w:left="1440"/>
+        <w:jc w:val="both"/>
+      </w:pPr>
+      <w:r>
+        <w:t>Questo metodo è stato utile anche per valutare la corretta implementazione dei requisiti di sicurezza, che permettono l’accesso solo a utenti registrati e che limitano alcuni casi d’uso solamente a determinate figure professionali.</w:t>
+      </w:r>
+    </w:p>
+    <w:p>
+      <w:pPr>
+        <w:pStyle w:val="Paragrafoelenco"/>
+        <w:spacing w:after="0" w:line="276" w:lineRule="auto"/>
+        <w:ind w:left="1440"/>
+        <w:jc w:val="both"/>
+      </w:pPr>
+    </w:p>
+    <w:p>
+      <w:pPr>
+        <w:pStyle w:val="Paragrafoelenco"/>
+        <w:spacing w:after="0" w:line="276" w:lineRule="auto"/>
+        <w:jc w:val="both"/>
         <w:rPr>
           <w:b/>
           <w:color w:val="4472C4" w:themeColor="accent1"/>
           <w:sz w:val="28"/>
         </w:rPr>
-        <w:t>Testing del software</w:t>
-      </w:r>
-    </w:p>
-    <w:p>
-      <w:pPr>
-        <w:pStyle w:val="Paragrafoelenco"/>
-        <w:spacing w:after="0" w:line="276" w:lineRule="auto"/>
-        <w:jc w:val="both"/>
-      </w:pPr>
-      <w:r>
-        <w:t>a</w:t>
-      </w:r>
-    </w:p>
-    <w:p>
-      <w:pPr>
-        <w:pStyle w:val="Paragrafoelenco"/>
+      </w:pPr>
+    </w:p>
+    <w:p>
+      <w:pPr>
+        <w:pStyle w:val="Paragrafoelenco"/>
+        <w:numPr>
+          <w:ilvl w:val="0"/>
+          <w:numId w:val="1"/>
+        </w:numPr>
         <w:spacing w:after="0" w:line="276" w:lineRule="auto"/>
         <w:jc w:val="both"/>
         <w:rPr>
@@ -1485,40 +2407,156 @@
           <w:sz w:val="28"/>
         </w:rPr>
       </w:pPr>
-    </w:p>
-    <w:p>
-      <w:pPr>
-        <w:pStyle w:val="Paragrafoelenco"/>
-        <w:numPr>
-          <w:ilvl w:val="0"/>
-          <w:numId w:val="1"/>
-        </w:numPr>
-        <w:spacing w:after="0" w:line="276" w:lineRule="auto"/>
-        <w:jc w:val="both"/>
+      <w:r>
         <w:rPr>
           <w:b/>
           <w:color w:val="4472C4" w:themeColor="accent1"/>
           <w:sz w:val="28"/>
         </w:rPr>
-      </w:pPr>
-      <w:r>
-        <w:rPr>
-          <w:b/>
-          <w:color w:val="4472C4" w:themeColor="accent1"/>
-          <w:sz w:val="28"/>
-        </w:rPr>
         <w:t>Manutenzione del software</w:t>
       </w:r>
     </w:p>
     <w:p>
       <w:pPr>
         <w:pStyle w:val="Paragrafoelenco"/>
-        <w:spacing w:after="0" w:line="276" w:lineRule="auto"/>
-        <w:jc w:val="both"/>
-      </w:pPr>
-      <w:r>
-        <w:t>a</w:t>
-      </w:r>
+        <w:ind w:left="360"/>
+        <w:jc w:val="both"/>
+      </w:pPr>
+      <w:r>
+        <w:t xml:space="preserve">La manutenzione del software </w:t>
+      </w:r>
+      <w:r>
+        <w:t xml:space="preserve">è </w:t>
+      </w:r>
+      <w:r>
+        <w:t xml:space="preserve">stata </w:t>
+      </w:r>
+      <w:r>
+        <w:t>svolta effettuando delle operazioni di refactoring, le principali eseguite sono le seguenti:</w:t>
+      </w:r>
+    </w:p>
+    <w:p>
+      <w:pPr>
+        <w:pStyle w:val="Paragrafoelenco"/>
+        <w:numPr>
+          <w:ilvl w:val="0"/>
+          <w:numId w:val="6"/>
+        </w:numPr>
+        <w:jc w:val="both"/>
+      </w:pPr>
+      <w:r>
+        <w:t xml:space="preserve">estrazione di </w:t>
+      </w:r>
+      <w:proofErr w:type="gramStart"/>
+      <w:r>
+        <w:t xml:space="preserve">una </w:t>
+      </w:r>
+      <w:r>
+        <w:t>superclasse</w:t>
+      </w:r>
+      <w:proofErr w:type="gramEnd"/>
+      <w:r>
+        <w:t xml:space="preserve"> astratta</w:t>
+      </w:r>
+      <w:r>
+        <w:t>;</w:t>
+      </w:r>
+    </w:p>
+    <w:p>
+      <w:pPr>
+        <w:pStyle w:val="Paragrafoelenco"/>
+        <w:numPr>
+          <w:ilvl w:val="0"/>
+          <w:numId w:val="6"/>
+        </w:numPr>
+        <w:jc w:val="both"/>
+      </w:pPr>
+      <w:r>
+        <w:t>r</w:t>
+      </w:r>
+      <w:r>
+        <w:t>idenominazione di campi, variabili, progetti e classi</w:t>
+      </w:r>
+      <w:r>
+        <w:t>;</w:t>
+      </w:r>
+    </w:p>
+    <w:p>
+      <w:pPr>
+        <w:pStyle w:val="Paragrafoelenco"/>
+        <w:numPr>
+          <w:ilvl w:val="0"/>
+          <w:numId w:val="6"/>
+        </w:numPr>
+        <w:jc w:val="both"/>
+      </w:pPr>
+      <w:r>
+        <w:t>aumento</w:t>
+      </w:r>
+      <w:r>
+        <w:t xml:space="preserve"> </w:t>
+      </w:r>
+      <w:r>
+        <w:t>del</w:t>
+      </w:r>
+      <w:r>
+        <w:t>l</w:t>
+      </w:r>
+      <w:r>
+        <w:t>a qualità del codice con l’aggiunta</w:t>
+      </w:r>
+      <w:r>
+        <w:t xml:space="preserve"> </w:t>
+      </w:r>
+      <w:r>
+        <w:t xml:space="preserve">di commenti </w:t>
+      </w:r>
+      <w:r>
+        <w:t>JavaDoc</w:t>
+      </w:r>
+      <w:r>
+        <w:t>.</w:t>
+      </w:r>
+    </w:p>
+    <w:p>
+      <w:pPr>
+        <w:ind w:left="708"/>
+        <w:jc w:val="both"/>
+      </w:pPr>
+      <w:r>
+        <w:t>Inoltre, essa è stata effettuata in maggior parte in fase di sviluppo andando ad attuare al meglio le esigenze del cliente e andando a ridurre il più possibile gli errori che si sono presentati.</w:t>
+      </w:r>
+    </w:p>
+    <w:p>
+      <w:pPr>
+        <w:ind w:left="708"/>
+        <w:jc w:val="both"/>
+      </w:pPr>
+      <w:r>
+        <w:t xml:space="preserve">In una </w:t>
+      </w:r>
+      <w:r>
+        <w:t xml:space="preserve">possibile </w:t>
+      </w:r>
+      <w:r>
+        <w:t>futura manutenzione del software si ipotizza un miglioramento del</w:t>
+      </w:r>
+      <w:r>
+        <w:t xml:space="preserve">la lunghezza complessiva del codice e un </w:t>
+      </w:r>
+      <w:r>
+        <w:t>adattamento ai cambiamenti hardware e software più moderni</w:t>
+      </w:r>
+      <w:r>
+        <w:t>.</w:t>
+      </w:r>
+    </w:p>
+    <w:p>
+      <w:pPr>
+        <w:pStyle w:val="Paragrafoelenco"/>
+        <w:spacing w:after="0" w:line="276" w:lineRule="auto"/>
+        <w:jc w:val="both"/>
+      </w:pPr>
     </w:p>
     <w:p>
       <w:pPr>
@@ -1564,6 +2602,119 @@
 <file path=word/numbering.xml><?xml version="1.0" encoding="utf-8"?>
 <w:numbering xmlns:wpc="http://schemas.microsoft.com/office/word/2010/wordprocessingCanvas" xmlns:cx="http://schemas.microsoft.com/office/drawing/2014/chartex" xmlns:mc="http://schemas.openxmlformats.org/markup-compatibility/2006" xmlns:o="urn:schemas-microsoft-com:office:office" xmlns:r="http://schemas.openxmlformats.org/officeDocument/2006/relationships" xmlns:m="http://schemas.openxmlformats.org/officeDocument/2006/math" xmlns:v="urn:schemas-microsoft-com:vml" xmlns:wp14="http://schemas.microsoft.com/office/word/2010/wordprocessingDrawing" xmlns:wp="http://schemas.openxmlformats.org/drawingml/2006/wordprocessingDrawing" xmlns:w10="urn:schemas-microsoft-com:office:word" xmlns:w="http://schemas.openxmlformats.org/wordprocessingml/2006/main" xmlns:w14="http://schemas.microsoft.com/office/word/2010/wordml" xmlns:w15="http://schemas.microsoft.com/office/word/2012/wordml" xmlns:w16se="http://schemas.microsoft.com/office/word/2015/wordml/symex" xmlns:wpg="http://schemas.microsoft.com/office/word/2010/wordprocessingGroup" xmlns:wpi="http://schemas.microsoft.com/office/word/2010/wordprocessingInk" xmlns:wne="http://schemas.microsoft.com/office/word/2006/wordml" xmlns:wps="http://schemas.microsoft.com/office/word/2010/wordprocessingShape" mc:Ignorable="w14 w15 w16se wp14">
   <w:abstractNum w:abstractNumId="0" w15:restartNumberingAfterBreak="0">
+    <w:nsid w:val="062D14B5"/>
+    <w:multiLevelType w:val="hybridMultilevel"/>
+    <w:tmpl w:val="10062E12"/>
+    <w:lvl w:ilvl="0" w:tplc="04100001">
+      <w:start w:val="1"/>
+      <w:numFmt w:val="bullet"/>
+      <w:lvlText w:val=""/>
+      <w:lvlJc w:val="left"/>
+      <w:pPr>
+        <w:ind w:left="1068" w:hanging="360"/>
+      </w:pPr>
+      <w:rPr>
+        <w:rFonts w:ascii="Symbol" w:hAnsi="Symbol" w:hint="default"/>
+      </w:rPr>
+    </w:lvl>
+    <w:lvl w:ilvl="1" w:tplc="04100003" w:tentative="1">
+      <w:start w:val="1"/>
+      <w:numFmt w:val="bullet"/>
+      <w:lvlText w:val="o"/>
+      <w:lvlJc w:val="left"/>
+      <w:pPr>
+        <w:ind w:left="1788" w:hanging="360"/>
+      </w:pPr>
+      <w:rPr>
+        <w:rFonts w:ascii="Courier New" w:hAnsi="Courier New" w:cs="Courier New" w:hint="default"/>
+      </w:rPr>
+    </w:lvl>
+    <w:lvl w:ilvl="2" w:tplc="04100005" w:tentative="1">
+      <w:start w:val="1"/>
+      <w:numFmt w:val="bullet"/>
+      <w:lvlText w:val=""/>
+      <w:lvlJc w:val="left"/>
+      <w:pPr>
+        <w:ind w:left="2508" w:hanging="360"/>
+      </w:pPr>
+      <w:rPr>
+        <w:rFonts w:ascii="Wingdings" w:hAnsi="Wingdings" w:hint="default"/>
+      </w:rPr>
+    </w:lvl>
+    <w:lvl w:ilvl="3" w:tplc="04100001" w:tentative="1">
+      <w:start w:val="1"/>
+      <w:numFmt w:val="bullet"/>
+      <w:lvlText w:val=""/>
+      <w:lvlJc w:val="left"/>
+      <w:pPr>
+        <w:ind w:left="3228" w:hanging="360"/>
+      </w:pPr>
+      <w:rPr>
+        <w:rFonts w:ascii="Symbol" w:hAnsi="Symbol" w:hint="default"/>
+      </w:rPr>
+    </w:lvl>
+    <w:lvl w:ilvl="4" w:tplc="04100003" w:tentative="1">
+      <w:start w:val="1"/>
+      <w:numFmt w:val="bullet"/>
+      <w:lvlText w:val="o"/>
+      <w:lvlJc w:val="left"/>
+      <w:pPr>
+        <w:ind w:left="3948" w:hanging="360"/>
+      </w:pPr>
+      <w:rPr>
+        <w:rFonts w:ascii="Courier New" w:hAnsi="Courier New" w:cs="Courier New" w:hint="default"/>
+      </w:rPr>
+    </w:lvl>
+    <w:lvl w:ilvl="5" w:tplc="04100005" w:tentative="1">
+      <w:start w:val="1"/>
+      <w:numFmt w:val="bullet"/>
+      <w:lvlText w:val=""/>
+      <w:lvlJc w:val="left"/>
+      <w:pPr>
+        <w:ind w:left="4668" w:hanging="360"/>
+      </w:pPr>
+      <w:rPr>
+        <w:rFonts w:ascii="Wingdings" w:hAnsi="Wingdings" w:hint="default"/>
+      </w:rPr>
+    </w:lvl>
+    <w:lvl w:ilvl="6" w:tplc="04100001" w:tentative="1">
+      <w:start w:val="1"/>
+      <w:numFmt w:val="bullet"/>
+      <w:lvlText w:val=""/>
+      <w:lvlJc w:val="left"/>
+      <w:pPr>
+        <w:ind w:left="5388" w:hanging="360"/>
+      </w:pPr>
+      <w:rPr>
+        <w:rFonts w:ascii="Symbol" w:hAnsi="Symbol" w:hint="default"/>
+      </w:rPr>
+    </w:lvl>
+    <w:lvl w:ilvl="7" w:tplc="04100003" w:tentative="1">
+      <w:start w:val="1"/>
+      <w:numFmt w:val="bullet"/>
+      <w:lvlText w:val="o"/>
+      <w:lvlJc w:val="left"/>
+      <w:pPr>
+        <w:ind w:left="6108" w:hanging="360"/>
+      </w:pPr>
+      <w:rPr>
+        <w:rFonts w:ascii="Courier New" w:hAnsi="Courier New" w:cs="Courier New" w:hint="default"/>
+      </w:rPr>
+    </w:lvl>
+    <w:lvl w:ilvl="8" w:tplc="04100005" w:tentative="1">
+      <w:start w:val="1"/>
+      <w:numFmt w:val="bullet"/>
+      <w:lvlText w:val=""/>
+      <w:lvlJc w:val="left"/>
+      <w:pPr>
+        <w:ind w:left="6828" w:hanging="360"/>
+      </w:pPr>
+      <w:rPr>
+        <w:rFonts w:ascii="Wingdings" w:hAnsi="Wingdings" w:hint="default"/>
+      </w:rPr>
+    </w:lvl>
+  </w:abstractNum>
+  <w:abstractNum w:abstractNumId="1" w15:restartNumberingAfterBreak="0">
     <w:nsid w:val="12E33D51"/>
     <w:multiLevelType w:val="hybridMultilevel"/>
     <w:tmpl w:val="3D900AC4"/>
@@ -1652,7 +2803,7 @@
       </w:pPr>
     </w:lvl>
   </w:abstractNum>
-  <w:abstractNum w:abstractNumId="1" w15:restartNumberingAfterBreak="0">
+  <w:abstractNum w:abstractNumId="2" w15:restartNumberingAfterBreak="0">
     <w:nsid w:val="188A0BD0"/>
     <w:multiLevelType w:val="hybridMultilevel"/>
     <w:tmpl w:val="CDFCCD00"/>
@@ -1765,7 +2916,7 @@
       </w:rPr>
     </w:lvl>
   </w:abstractNum>
-  <w:abstractNum w:abstractNumId="2" w15:restartNumberingAfterBreak="0">
+  <w:abstractNum w:abstractNumId="3" w15:restartNumberingAfterBreak="0">
     <w:nsid w:val="44B63B33"/>
     <w:multiLevelType w:val="hybridMultilevel"/>
     <w:tmpl w:val="8F8ED576"/>
@@ -1878,7 +3029,233 @@
       </w:rPr>
     </w:lvl>
   </w:abstractNum>
-  <w:abstractNum w:abstractNumId="3" w15:restartNumberingAfterBreak="0">
+  <w:abstractNum w:abstractNumId="4" w15:restartNumberingAfterBreak="0">
+    <w:nsid w:val="49E638B7"/>
+    <w:multiLevelType w:val="hybridMultilevel"/>
+    <w:tmpl w:val="FE965836"/>
+    <w:lvl w:ilvl="0" w:tplc="04100001">
+      <w:start w:val="1"/>
+      <w:numFmt w:val="bullet"/>
+      <w:lvlText w:val=""/>
+      <w:lvlJc w:val="left"/>
+      <w:pPr>
+        <w:ind w:left="1428" w:hanging="360"/>
+      </w:pPr>
+      <w:rPr>
+        <w:rFonts w:ascii="Symbol" w:hAnsi="Symbol" w:hint="default"/>
+      </w:rPr>
+    </w:lvl>
+    <w:lvl w:ilvl="1" w:tplc="04100003" w:tentative="1">
+      <w:start w:val="1"/>
+      <w:numFmt w:val="bullet"/>
+      <w:lvlText w:val="o"/>
+      <w:lvlJc w:val="left"/>
+      <w:pPr>
+        <w:ind w:left="2148" w:hanging="360"/>
+      </w:pPr>
+      <w:rPr>
+        <w:rFonts w:ascii="Courier New" w:hAnsi="Courier New" w:cs="Courier New" w:hint="default"/>
+      </w:rPr>
+    </w:lvl>
+    <w:lvl w:ilvl="2" w:tplc="04100005" w:tentative="1">
+      <w:start w:val="1"/>
+      <w:numFmt w:val="bullet"/>
+      <w:lvlText w:val=""/>
+      <w:lvlJc w:val="left"/>
+      <w:pPr>
+        <w:ind w:left="2868" w:hanging="360"/>
+      </w:pPr>
+      <w:rPr>
+        <w:rFonts w:ascii="Wingdings" w:hAnsi="Wingdings" w:hint="default"/>
+      </w:rPr>
+    </w:lvl>
+    <w:lvl w:ilvl="3" w:tplc="04100001" w:tentative="1">
+      <w:start w:val="1"/>
+      <w:numFmt w:val="bullet"/>
+      <w:lvlText w:val=""/>
+      <w:lvlJc w:val="left"/>
+      <w:pPr>
+        <w:ind w:left="3588" w:hanging="360"/>
+      </w:pPr>
+      <w:rPr>
+        <w:rFonts w:ascii="Symbol" w:hAnsi="Symbol" w:hint="default"/>
+      </w:rPr>
+    </w:lvl>
+    <w:lvl w:ilvl="4" w:tplc="04100003" w:tentative="1">
+      <w:start w:val="1"/>
+      <w:numFmt w:val="bullet"/>
+      <w:lvlText w:val="o"/>
+      <w:lvlJc w:val="left"/>
+      <w:pPr>
+        <w:ind w:left="4308" w:hanging="360"/>
+      </w:pPr>
+      <w:rPr>
+        <w:rFonts w:ascii="Courier New" w:hAnsi="Courier New" w:cs="Courier New" w:hint="default"/>
+      </w:rPr>
+    </w:lvl>
+    <w:lvl w:ilvl="5" w:tplc="04100005" w:tentative="1">
+      <w:start w:val="1"/>
+      <w:numFmt w:val="bullet"/>
+      <w:lvlText w:val=""/>
+      <w:lvlJc w:val="left"/>
+      <w:pPr>
+        <w:ind w:left="5028" w:hanging="360"/>
+      </w:pPr>
+      <w:rPr>
+        <w:rFonts w:ascii="Wingdings" w:hAnsi="Wingdings" w:hint="default"/>
+      </w:rPr>
+    </w:lvl>
+    <w:lvl w:ilvl="6" w:tplc="04100001" w:tentative="1">
+      <w:start w:val="1"/>
+      <w:numFmt w:val="bullet"/>
+      <w:lvlText w:val=""/>
+      <w:lvlJc w:val="left"/>
+      <w:pPr>
+        <w:ind w:left="5748" w:hanging="360"/>
+      </w:pPr>
+      <w:rPr>
+        <w:rFonts w:ascii="Symbol" w:hAnsi="Symbol" w:hint="default"/>
+      </w:rPr>
+    </w:lvl>
+    <w:lvl w:ilvl="7" w:tplc="04100003" w:tentative="1">
+      <w:start w:val="1"/>
+      <w:numFmt w:val="bullet"/>
+      <w:lvlText w:val="o"/>
+      <w:lvlJc w:val="left"/>
+      <w:pPr>
+        <w:ind w:left="6468" w:hanging="360"/>
+      </w:pPr>
+      <w:rPr>
+        <w:rFonts w:ascii="Courier New" w:hAnsi="Courier New" w:cs="Courier New" w:hint="default"/>
+      </w:rPr>
+    </w:lvl>
+    <w:lvl w:ilvl="8" w:tplc="04100005" w:tentative="1">
+      <w:start w:val="1"/>
+      <w:numFmt w:val="bullet"/>
+      <w:lvlText w:val=""/>
+      <w:lvlJc w:val="left"/>
+      <w:pPr>
+        <w:ind w:left="7188" w:hanging="360"/>
+      </w:pPr>
+      <w:rPr>
+        <w:rFonts w:ascii="Wingdings" w:hAnsi="Wingdings" w:hint="default"/>
+      </w:rPr>
+    </w:lvl>
+  </w:abstractNum>
+  <w:abstractNum w:abstractNumId="5" w15:restartNumberingAfterBreak="0">
+    <w:nsid w:val="54546E5C"/>
+    <w:multiLevelType w:val="hybridMultilevel"/>
+    <w:tmpl w:val="13E49330"/>
+    <w:lvl w:ilvl="0" w:tplc="04100001">
+      <w:start w:val="1"/>
+      <w:numFmt w:val="bullet"/>
+      <w:lvlText w:val=""/>
+      <w:lvlJc w:val="left"/>
+      <w:pPr>
+        <w:ind w:left="1440" w:hanging="360"/>
+      </w:pPr>
+      <w:rPr>
+        <w:rFonts w:ascii="Symbol" w:hAnsi="Symbol" w:hint="default"/>
+      </w:rPr>
+    </w:lvl>
+    <w:lvl w:ilvl="1" w:tplc="04100003" w:tentative="1">
+      <w:start w:val="1"/>
+      <w:numFmt w:val="bullet"/>
+      <w:lvlText w:val="o"/>
+      <w:lvlJc w:val="left"/>
+      <w:pPr>
+        <w:ind w:left="2160" w:hanging="360"/>
+      </w:pPr>
+      <w:rPr>
+        <w:rFonts w:ascii="Courier New" w:hAnsi="Courier New" w:cs="Courier New" w:hint="default"/>
+      </w:rPr>
+    </w:lvl>
+    <w:lvl w:ilvl="2" w:tplc="04100005" w:tentative="1">
+      <w:start w:val="1"/>
+      <w:numFmt w:val="bullet"/>
+      <w:lvlText w:val=""/>
+      <w:lvlJc w:val="left"/>
+      <w:pPr>
+        <w:ind w:left="2880" w:hanging="360"/>
+      </w:pPr>
+      <w:rPr>
+        <w:rFonts w:ascii="Wingdings" w:hAnsi="Wingdings" w:hint="default"/>
+      </w:rPr>
+    </w:lvl>
+    <w:lvl w:ilvl="3" w:tplc="04100001" w:tentative="1">
+      <w:start w:val="1"/>
+      <w:numFmt w:val="bullet"/>
+      <w:lvlText w:val=""/>
+      <w:lvlJc w:val="left"/>
+      <w:pPr>
+        <w:ind w:left="3600" w:hanging="360"/>
+      </w:pPr>
+      <w:rPr>
+        <w:rFonts w:ascii="Symbol" w:hAnsi="Symbol" w:hint="default"/>
+      </w:rPr>
+    </w:lvl>
+    <w:lvl w:ilvl="4" w:tplc="04100003" w:tentative="1">
+      <w:start w:val="1"/>
+      <w:numFmt w:val="bullet"/>
+      <w:lvlText w:val="o"/>
+      <w:lvlJc w:val="left"/>
+      <w:pPr>
+        <w:ind w:left="4320" w:hanging="360"/>
+      </w:pPr>
+      <w:rPr>
+        <w:rFonts w:ascii="Courier New" w:hAnsi="Courier New" w:cs="Courier New" w:hint="default"/>
+      </w:rPr>
+    </w:lvl>
+    <w:lvl w:ilvl="5" w:tplc="04100005" w:tentative="1">
+      <w:start w:val="1"/>
+      <w:numFmt w:val="bullet"/>
+      <w:lvlText w:val=""/>
+      <w:lvlJc w:val="left"/>
+      <w:pPr>
+        <w:ind w:left="5040" w:hanging="360"/>
+      </w:pPr>
+      <w:rPr>
+        <w:rFonts w:ascii="Wingdings" w:hAnsi="Wingdings" w:hint="default"/>
+      </w:rPr>
+    </w:lvl>
+    <w:lvl w:ilvl="6" w:tplc="04100001" w:tentative="1">
+      <w:start w:val="1"/>
+      <w:numFmt w:val="bullet"/>
+      <w:lvlText w:val=""/>
+      <w:lvlJc w:val="left"/>
+      <w:pPr>
+        <w:ind w:left="5760" w:hanging="360"/>
+      </w:pPr>
+      <w:rPr>
+        <w:rFonts w:ascii="Symbol" w:hAnsi="Symbol" w:hint="default"/>
+      </w:rPr>
+    </w:lvl>
+    <w:lvl w:ilvl="7" w:tplc="04100003" w:tentative="1">
+      <w:start w:val="1"/>
+      <w:numFmt w:val="bullet"/>
+      <w:lvlText w:val="o"/>
+      <w:lvlJc w:val="left"/>
+      <w:pPr>
+        <w:ind w:left="6480" w:hanging="360"/>
+      </w:pPr>
+      <w:rPr>
+        <w:rFonts w:ascii="Courier New" w:hAnsi="Courier New" w:cs="Courier New" w:hint="default"/>
+      </w:rPr>
+    </w:lvl>
+    <w:lvl w:ilvl="8" w:tplc="04100005" w:tentative="1">
+      <w:start w:val="1"/>
+      <w:numFmt w:val="bullet"/>
+      <w:lvlText w:val=""/>
+      <w:lvlJc w:val="left"/>
+      <w:pPr>
+        <w:ind w:left="7200" w:hanging="360"/>
+      </w:pPr>
+      <w:rPr>
+        <w:rFonts w:ascii="Wingdings" w:hAnsi="Wingdings" w:hint="default"/>
+      </w:rPr>
+    </w:lvl>
+  </w:abstractNum>
+  <w:abstractNum w:abstractNumId="6" w15:restartNumberingAfterBreak="0">
     <w:nsid w:val="67573CF0"/>
     <w:multiLevelType w:val="hybridMultilevel"/>
     <w:tmpl w:val="22E8935A"/>
@@ -1964,17 +3341,142 @@
       </w:pPr>
     </w:lvl>
   </w:abstractNum>
+  <w:abstractNum w:abstractNumId="7" w15:restartNumberingAfterBreak="0">
+    <w:nsid w:val="7FE414BA"/>
+    <w:multiLevelType w:val="hybridMultilevel"/>
+    <w:tmpl w:val="C1DC8640"/>
+    <w:lvl w:ilvl="0" w:tplc="04100001">
+      <w:start w:val="1"/>
+      <w:numFmt w:val="bullet"/>
+      <w:lvlText w:val=""/>
+      <w:lvlJc w:val="left"/>
+      <w:pPr>
+        <w:ind w:left="1068" w:hanging="360"/>
+      </w:pPr>
+      <w:rPr>
+        <w:rFonts w:ascii="Symbol" w:hAnsi="Symbol" w:hint="default"/>
+      </w:rPr>
+    </w:lvl>
+    <w:lvl w:ilvl="1" w:tplc="04100003" w:tentative="1">
+      <w:start w:val="1"/>
+      <w:numFmt w:val="bullet"/>
+      <w:lvlText w:val="o"/>
+      <w:lvlJc w:val="left"/>
+      <w:pPr>
+        <w:ind w:left="1788" w:hanging="360"/>
+      </w:pPr>
+      <w:rPr>
+        <w:rFonts w:ascii="Courier New" w:hAnsi="Courier New" w:cs="Courier New" w:hint="default"/>
+      </w:rPr>
+    </w:lvl>
+    <w:lvl w:ilvl="2" w:tplc="04100005" w:tentative="1">
+      <w:start w:val="1"/>
+      <w:numFmt w:val="bullet"/>
+      <w:lvlText w:val=""/>
+      <w:lvlJc w:val="left"/>
+      <w:pPr>
+        <w:ind w:left="2508" w:hanging="360"/>
+      </w:pPr>
+      <w:rPr>
+        <w:rFonts w:ascii="Wingdings" w:hAnsi="Wingdings" w:hint="default"/>
+      </w:rPr>
+    </w:lvl>
+    <w:lvl w:ilvl="3" w:tplc="04100001" w:tentative="1">
+      <w:start w:val="1"/>
+      <w:numFmt w:val="bullet"/>
+      <w:lvlText w:val=""/>
+      <w:lvlJc w:val="left"/>
+      <w:pPr>
+        <w:ind w:left="3228" w:hanging="360"/>
+      </w:pPr>
+      <w:rPr>
+        <w:rFonts w:ascii="Symbol" w:hAnsi="Symbol" w:hint="default"/>
+      </w:rPr>
+    </w:lvl>
+    <w:lvl w:ilvl="4" w:tplc="04100003" w:tentative="1">
+      <w:start w:val="1"/>
+      <w:numFmt w:val="bullet"/>
+      <w:lvlText w:val="o"/>
+      <w:lvlJc w:val="left"/>
+      <w:pPr>
+        <w:ind w:left="3948" w:hanging="360"/>
+      </w:pPr>
+      <w:rPr>
+        <w:rFonts w:ascii="Courier New" w:hAnsi="Courier New" w:cs="Courier New" w:hint="default"/>
+      </w:rPr>
+    </w:lvl>
+    <w:lvl w:ilvl="5" w:tplc="04100005" w:tentative="1">
+      <w:start w:val="1"/>
+      <w:numFmt w:val="bullet"/>
+      <w:lvlText w:val=""/>
+      <w:lvlJc w:val="left"/>
+      <w:pPr>
+        <w:ind w:left="4668" w:hanging="360"/>
+      </w:pPr>
+      <w:rPr>
+        <w:rFonts w:ascii="Wingdings" w:hAnsi="Wingdings" w:hint="default"/>
+      </w:rPr>
+    </w:lvl>
+    <w:lvl w:ilvl="6" w:tplc="04100001" w:tentative="1">
+      <w:start w:val="1"/>
+      <w:numFmt w:val="bullet"/>
+      <w:lvlText w:val=""/>
+      <w:lvlJc w:val="left"/>
+      <w:pPr>
+        <w:ind w:left="5388" w:hanging="360"/>
+      </w:pPr>
+      <w:rPr>
+        <w:rFonts w:ascii="Symbol" w:hAnsi="Symbol" w:hint="default"/>
+      </w:rPr>
+    </w:lvl>
+    <w:lvl w:ilvl="7" w:tplc="04100003" w:tentative="1">
+      <w:start w:val="1"/>
+      <w:numFmt w:val="bullet"/>
+      <w:lvlText w:val="o"/>
+      <w:lvlJc w:val="left"/>
+      <w:pPr>
+        <w:ind w:left="6108" w:hanging="360"/>
+      </w:pPr>
+      <w:rPr>
+        <w:rFonts w:ascii="Courier New" w:hAnsi="Courier New" w:cs="Courier New" w:hint="default"/>
+      </w:rPr>
+    </w:lvl>
+    <w:lvl w:ilvl="8" w:tplc="04100005" w:tentative="1">
+      <w:start w:val="1"/>
+      <w:numFmt w:val="bullet"/>
+      <w:lvlText w:val=""/>
+      <w:lvlJc w:val="left"/>
+      <w:pPr>
+        <w:ind w:left="6828" w:hanging="360"/>
+      </w:pPr>
+      <w:rPr>
+        <w:rFonts w:ascii="Wingdings" w:hAnsi="Wingdings" w:hint="default"/>
+      </w:rPr>
+    </w:lvl>
+  </w:abstractNum>
   <w:num w:numId="1">
+    <w:abstractNumId w:val="6"/>
+  </w:num>
+  <w:num w:numId="2">
     <w:abstractNumId w:val="3"/>
   </w:num>
-  <w:num w:numId="2">
+  <w:num w:numId="3">
+    <w:abstractNumId w:val="1"/>
+  </w:num>
+  <w:num w:numId="4">
     <w:abstractNumId w:val="2"/>
   </w:num>
-  <w:num w:numId="3">
+  <w:num w:numId="5">
+    <w:abstractNumId w:val="7"/>
+  </w:num>
+  <w:num w:numId="6">
     <w:abstractNumId w:val="0"/>
   </w:num>
-  <w:num w:numId="4">
-    <w:abstractNumId w:val="1"/>
+  <w:num w:numId="7">
+    <w:abstractNumId w:val="4"/>
+  </w:num>
+  <w:num w:numId="8">
+    <w:abstractNumId w:val="5"/>
   </w:num>
 </w:numbering>
 </file>

</xml_diff>

<commit_message>
piccole modifiche alla doc
</commit_message>
<xml_diff>
--- a/MED/doc/Documentazione del progetto.docx
+++ b/MED/doc/Documentazione del progetto.docx
@@ -1,6 +1,6 @@
 
 <file path=word/document.xml><?xml version="1.0" encoding="utf-8"?>
-<w:document xmlns:wpc="http://schemas.microsoft.com/office/word/2010/wordprocessingCanvas" xmlns:cx="http://schemas.microsoft.com/office/drawing/2014/chartex" xmlns:cx1="http://schemas.microsoft.com/office/drawing/2015/9/8/chartex" xmlns:cx2="http://schemas.microsoft.com/office/drawing/2015/10/21/chartex" xmlns:cx3="http://schemas.microsoft.com/office/drawing/2016/5/9/chartex" xmlns:cx4="http://schemas.microsoft.com/office/drawing/2016/5/10/chartex" xmlns:cx5="http://schemas.microsoft.com/office/drawing/2016/5/11/chartex" xmlns:cx6="http://schemas.microsoft.com/office/drawing/2016/5/12/chartex" xmlns:cx7="http://schemas.microsoft.com/office/drawing/2016/5/13/chartex" xmlns:cx8="http://schemas.microsoft.com/office/drawing/2016/5/14/chartex" xmlns:mc="http://schemas.openxmlformats.org/markup-compatibility/2006" xmlns:aink="http://schemas.microsoft.com/office/drawing/2016/ink" xmlns:am3d="http://schemas.microsoft.com/office/drawing/2017/model3d" xmlns:o="urn:schemas-microsoft-com:office:office" xmlns:oel="http://schemas.microsoft.com/office/2019/extlst" xmlns:r="http://schemas.openxmlformats.org/officeDocument/2006/relationships" xmlns:m="http://schemas.openxmlformats.org/officeDocument/2006/math" xmlns:v="urn:schemas-microsoft-com:vml" xmlns:wp14="http://schemas.microsoft.com/office/word/2010/wordprocessingDrawing" xmlns:wp="http://schemas.openxmlformats.org/drawingml/2006/wordprocessingDrawing" xmlns:w10="urn:schemas-microsoft-com:office:word" xmlns:w="http://schemas.openxmlformats.org/wordprocessingml/2006/main" xmlns:w14="http://schemas.microsoft.com/office/word/2010/wordml" xmlns:w15="http://schemas.microsoft.com/office/word/2012/wordml" xmlns:w16cex="http://schemas.microsoft.com/office/word/2018/wordml/cex" xmlns:w16cid="http://schemas.microsoft.com/office/word/2016/wordml/cid" xmlns:w16="http://schemas.microsoft.com/office/word/2018/wordml" xmlns:w16sdtdh="http://schemas.microsoft.com/office/word/2020/wordml/sdtdatahash" xmlns:w16se="http://schemas.microsoft.com/office/word/2015/wordml/symex" xmlns:wpg="http://schemas.microsoft.com/office/word/2010/wordprocessingGroup" xmlns:wpi="http://schemas.microsoft.com/office/word/2010/wordprocessingInk" xmlns:wne="http://schemas.microsoft.com/office/word/2006/wordml" xmlns:wps="http://schemas.microsoft.com/office/word/2010/wordprocessingShape" mc:Ignorable="w14 w15 w16se w16cid w16 w16cex w16sdtdh wp14">
+<w:document xmlns:wpc="http://schemas.microsoft.com/office/word/2010/wordprocessingCanvas" xmlns:cx="http://schemas.microsoft.com/office/drawing/2014/chartex" xmlns:mc="http://schemas.openxmlformats.org/markup-compatibility/2006" xmlns:o="urn:schemas-microsoft-com:office:office" xmlns:r="http://schemas.openxmlformats.org/officeDocument/2006/relationships" xmlns:m="http://schemas.openxmlformats.org/officeDocument/2006/math" xmlns:v="urn:schemas-microsoft-com:vml" xmlns:wp14="http://schemas.microsoft.com/office/word/2010/wordprocessingDrawing" xmlns:wp="http://schemas.openxmlformats.org/drawingml/2006/wordprocessingDrawing" xmlns:w10="urn:schemas-microsoft-com:office:word" xmlns:w="http://schemas.openxmlformats.org/wordprocessingml/2006/main" xmlns:w14="http://schemas.microsoft.com/office/word/2010/wordml" xmlns:w15="http://schemas.microsoft.com/office/word/2012/wordml" xmlns:w16se="http://schemas.microsoft.com/office/word/2015/wordml/symex" xmlns:wpg="http://schemas.microsoft.com/office/word/2010/wordprocessingGroup" xmlns:wpi="http://schemas.microsoft.com/office/word/2010/wordprocessingInk" xmlns:wne="http://schemas.microsoft.com/office/word/2006/wordml" xmlns:wps="http://schemas.microsoft.com/office/word/2010/wordprocessingShape" mc:Ignorable="w14 w15 w16se wp14">
   <w:body>
     <w:p>
       <w:pPr>
@@ -366,13 +366,26 @@
         <w:t>ne del progetto sono stati</w:t>
       </w:r>
       <w:r>
-        <w:t xml:space="preserve"> GitHub</w:t>
-      </w:r>
+        <w:t xml:space="preserve"> </w:t>
+      </w:r>
+      <w:proofErr w:type="spellStart"/>
+      <w:r>
+        <w:t>GitHub</w:t>
+      </w:r>
+      <w:proofErr w:type="spellEnd"/>
       <w:r>
         <w:t xml:space="preserve"> e</w:t>
       </w:r>
       <w:r>
-        <w:t xml:space="preserve"> l’applicazione GitHub desktop</w:t>
+        <w:t xml:space="preserve"> l’applicazione </w:t>
+      </w:r>
+      <w:proofErr w:type="spellStart"/>
+      <w:r>
+        <w:t>GitHub</w:t>
+      </w:r>
+      <w:proofErr w:type="spellEnd"/>
+      <w:r>
+        <w:t xml:space="preserve"> desktop</w:t>
       </w:r>
       <w:r>
         <w:t>.</w:t>
@@ -385,17 +398,65 @@
         <w:jc w:val="both"/>
       </w:pPr>
       <w:r>
-        <w:t>Inizialmente le operazioni di commit sono state eseguite direttamente sul main branch, ma successivamente abbiamo iniziato a gestire gli aggiornamenti del codice attraverso l’apertura di branch e l’utilizzo di pull request.</w:t>
-      </w:r>
-    </w:p>
-    <w:p>
-      <w:pPr>
-        <w:pStyle w:val="Paragrafoelenco"/>
-        <w:spacing w:after="0" w:line="276" w:lineRule="auto"/>
-        <w:jc w:val="both"/>
-      </w:pPr>
-      <w:r>
-        <w:t xml:space="preserve">Nel corso dell’implementazione alcuni errori e problematiche inattese sono state notificate e susseguentemente gestite attraverso l’utilizzo delle issues; </w:t>
+        <w:t xml:space="preserve">Inizialmente le operazioni di </w:t>
+      </w:r>
+      <w:proofErr w:type="spellStart"/>
+      <w:r>
+        <w:t>commit</w:t>
+      </w:r>
+      <w:proofErr w:type="spellEnd"/>
+      <w:r>
+        <w:t xml:space="preserve"> sono state eseguite direttamente sul </w:t>
+      </w:r>
+      <w:proofErr w:type="spellStart"/>
+      <w:r>
+        <w:t>main</w:t>
+      </w:r>
+      <w:proofErr w:type="spellEnd"/>
+      <w:r>
+        <w:t xml:space="preserve"> </w:t>
+      </w:r>
+      <w:proofErr w:type="spellStart"/>
+      <w:r>
+        <w:t>branch</w:t>
+      </w:r>
+      <w:proofErr w:type="spellEnd"/>
+      <w:r>
+        <w:t xml:space="preserve">, ma successivamente abbiamo iniziato a gestire gli aggiornamenti del codice attraverso l’apertura di </w:t>
+      </w:r>
+      <w:proofErr w:type="spellStart"/>
+      <w:r>
+        <w:t>branch</w:t>
+      </w:r>
+      <w:proofErr w:type="spellEnd"/>
+      <w:r>
+        <w:t xml:space="preserve"> e l’utilizzo di pull </w:t>
+      </w:r>
+      <w:proofErr w:type="spellStart"/>
+      <w:r>
+        <w:t>request</w:t>
+      </w:r>
+      <w:proofErr w:type="spellEnd"/>
+      <w:r>
+        <w:t>.</w:t>
+      </w:r>
+    </w:p>
+    <w:p>
+      <w:pPr>
+        <w:pStyle w:val="Paragrafoelenco"/>
+        <w:spacing w:after="0" w:line="276" w:lineRule="auto"/>
+        <w:jc w:val="both"/>
+      </w:pPr>
+      <w:r>
+        <w:t xml:space="preserve">Nel corso dell’implementazione alcuni errori e problematiche inattese sono state notificate e susseguentemente gestite attraverso l’utilizzo delle </w:t>
+      </w:r>
+      <w:proofErr w:type="spellStart"/>
+      <w:r>
+        <w:t>issues</w:t>
+      </w:r>
+      <w:proofErr w:type="spellEnd"/>
+      <w:r>
+        <w:t xml:space="preserve">; </w:t>
       </w:r>
     </w:p>
     <w:p>
@@ -424,11 +485,24 @@
         <w:jc w:val="both"/>
       </w:pPr>
       <w:r>
-        <w:t>Per monitorare lo stato di avanzamento dei pacchetti di lavoro è stata utilizzata una kanban board</w:t>
-      </w:r>
-      <w:r>
-        <w:t>, aggiornata progressivamente ogni qual volta veniva raggiunta una milestone</w:t>
-      </w:r>
+        <w:t xml:space="preserve">Per monitorare lo stato di avanzamento dei pacchetti di lavoro è stata utilizzata una </w:t>
+      </w:r>
+      <w:proofErr w:type="spellStart"/>
+      <w:r>
+        <w:t>kanban</w:t>
+      </w:r>
+      <w:proofErr w:type="spellEnd"/>
+      <w:r>
+        <w:t xml:space="preserve"> board</w:t>
+      </w:r>
+      <w:r>
+        <w:t xml:space="preserve">, aggiornata progressivamente ogni qual volta veniva raggiunta una </w:t>
+      </w:r>
+      <w:proofErr w:type="spellStart"/>
+      <w:r>
+        <w:t>milestone</w:t>
+      </w:r>
+      <w:proofErr w:type="spellEnd"/>
       <w:r>
         <w:t>.</w:t>
       </w:r>
@@ -555,11 +629,19 @@
         <w:spacing w:after="0" w:line="240" w:lineRule="auto"/>
         <w:jc w:val="both"/>
       </w:pPr>
-      <w:r>
-        <w:rPr>
-          <w:b/>
-        </w:rPr>
-        <w:t>Bolis Filippo Antonio</w:t>
+      <w:proofErr w:type="spellStart"/>
+      <w:r>
+        <w:rPr>
+          <w:b/>
+        </w:rPr>
+        <w:t>Bolis</w:t>
+      </w:r>
+      <w:proofErr w:type="spellEnd"/>
+      <w:r>
+        <w:rPr>
+          <w:b/>
+        </w:rPr>
+        <w:t xml:space="preserve"> Filippo Antonio</w:t>
       </w:r>
       <w:r>
         <w:t>, matricola 1079493</w:t>
@@ -568,7 +650,15 @@
         <w:t xml:space="preserve"> </w:t>
       </w:r>
       <w:r>
-        <w:t>-&gt; product owner, principale programmatore delle funzionalità logiche;</w:t>
+        <w:t xml:space="preserve">-&gt; product </w:t>
+      </w:r>
+      <w:proofErr w:type="spellStart"/>
+      <w:r>
+        <w:t>owner</w:t>
+      </w:r>
+      <w:proofErr w:type="spellEnd"/>
+      <w:r>
+        <w:t>, principale programmatore delle funzionalità logiche;</w:t>
       </w:r>
     </w:p>
     <w:p>
@@ -610,11 +700,19 @@
         <w:spacing w:after="0" w:line="240" w:lineRule="auto"/>
         <w:jc w:val="both"/>
       </w:pPr>
-      <w:r>
-        <w:rPr>
-          <w:b/>
-        </w:rPr>
-        <w:t>Masinari Gabriele</w:t>
+      <w:proofErr w:type="spellStart"/>
+      <w:r>
+        <w:rPr>
+          <w:b/>
+        </w:rPr>
+        <w:t>Masinari</w:t>
+      </w:r>
+      <w:proofErr w:type="spellEnd"/>
+      <w:r>
+        <w:rPr>
+          <w:b/>
+        </w:rPr>
+        <w:t xml:space="preserve"> Gabriele</w:t>
       </w:r>
       <w:r>
         <w:t>, matricola 1079692 -&gt; principale redattore della documentazione UML, assistente programmatore dell’interfaccia grafica.</w:t>
@@ -646,7 +744,15 @@
         <w:t>L’organizzazione dello spr</w:t>
       </w:r>
       <w:r>
-        <w:t>int backlog è stata comunque generalmente rispettata, essendo stata ideata per permettere il lavoro parallelo e collaborativo sui differenti componenti del software.</w:t>
+        <w:t xml:space="preserve">int </w:t>
+      </w:r>
+      <w:proofErr w:type="spellStart"/>
+      <w:r>
+        <w:t>backlog</w:t>
+      </w:r>
+      <w:proofErr w:type="spellEnd"/>
+      <w:r>
+        <w:t xml:space="preserve"> è stata comunque generalmente rispettata, essendo stata ideata per permettere il lavoro parallelo e collaborativo sui differenti componenti del software.</w:t>
       </w:r>
       <w:r>
         <w:t xml:space="preserve"> </w:t>
@@ -1879,6 +1985,7 @@
       <w:r>
         <w:rPr>
           <w:noProof/>
+          <w:lang w:eastAsia="it-IT"/>
         </w:rPr>
         <w:drawing>
           <wp:inline distT="0" distB="0" distL="0" distR="0" wp14:anchorId="0E60EAD6" wp14:editId="0BBB80AB">
@@ -1935,6 +2042,7 @@
       <w:r>
         <w:rPr>
           <w:noProof/>
+          <w:lang w:eastAsia="it-IT"/>
         </w:rPr>
         <w:drawing>
           <wp:inline distT="0" distB="0" distL="0" distR="0" wp14:anchorId="0E9B480F" wp14:editId="79050876">
@@ -2029,6 +2137,7 @@
       <w:pPr>
         <w:pStyle w:val="Paragrafoelenco"/>
         <w:ind w:left="1416"/>
+        <w:jc w:val="both"/>
         <w:rPr>
           <w:rFonts w:cstheme="minorHAnsi"/>
         </w:rPr>
@@ -2109,7 +2218,15 @@
         <w:jc w:val="both"/>
       </w:pPr>
       <w:r>
-        <w:t>Il testing del software è stato effettuato in concomitanza con la scrittura del codice, al fine di assicurarsi che gli elementi integrati progressivamente nel programma operassero correttamente secondo le specifiche funzionali.</w:t>
+        <w:t xml:space="preserve">Il </w:t>
+      </w:r>
+      <w:proofErr w:type="spellStart"/>
+      <w:r>
+        <w:t>testing</w:t>
+      </w:r>
+      <w:proofErr w:type="spellEnd"/>
+      <w:r>
+        <w:t xml:space="preserve"> del software è stato effettuato in concomitanza con la scrittura del codice, al fine di assicurarsi che gli elementi integrati progressivamente nel programma operassero correttamente secondo le specifiche funzionali.</w:t>
       </w:r>
     </w:p>
     <w:p>
@@ -2286,10 +2403,18 @@
         </w:numPr>
       </w:pPr>
       <w:r>
-        <w:t xml:space="preserve">estrazione di una </w:t>
-      </w:r>
-      <w:r>
-        <w:t>superclasse astratta</w:t>
+        <w:t xml:space="preserve">estrazione di </w:t>
+      </w:r>
+      <w:proofErr w:type="gramStart"/>
+      <w:r>
+        <w:t xml:space="preserve">una </w:t>
+      </w:r>
+      <w:r>
+        <w:t>superclasse</w:t>
+      </w:r>
+      <w:proofErr w:type="gramEnd"/>
+      <w:r>
+        <w:t xml:space="preserve"> astratta</w:t>
       </w:r>
       <w:r>
         <w:t>;</w:t>
@@ -2379,13 +2504,8 @@
       <w:r>
         <w:t>.</w:t>
       </w:r>
-    </w:p>
-    <w:p>
-      <w:pPr>
-        <w:pStyle w:val="Paragrafoelenco"/>
-        <w:spacing w:after="0" w:line="276" w:lineRule="auto"/>
-        <w:jc w:val="both"/>
-      </w:pPr>
+      <w:bookmarkStart w:id="1" w:name="_GoBack"/>
+      <w:bookmarkEnd w:id="1"/>
     </w:p>
     <w:p>
       <w:pPr>
@@ -2429,7 +2549,7 @@
 </file>
 
 <file path=word/numbering.xml><?xml version="1.0" encoding="utf-8"?>
-<w:numbering xmlns:wpc="http://schemas.microsoft.com/office/word/2010/wordprocessingCanvas" xmlns:cx="http://schemas.microsoft.com/office/drawing/2014/chartex" xmlns:cx1="http://schemas.microsoft.com/office/drawing/2015/9/8/chartex" xmlns:cx2="http://schemas.microsoft.com/office/drawing/2015/10/21/chartex" xmlns:cx3="http://schemas.microsoft.com/office/drawing/2016/5/9/chartex" xmlns:cx4="http://schemas.microsoft.com/office/drawing/2016/5/10/chartex" xmlns:cx5="http://schemas.microsoft.com/office/drawing/2016/5/11/chartex" xmlns:cx6="http://schemas.microsoft.com/office/drawing/2016/5/12/chartex" xmlns:cx7="http://schemas.microsoft.com/office/drawing/2016/5/13/chartex" xmlns:cx8="http://schemas.microsoft.com/office/drawing/2016/5/14/chartex" xmlns:mc="http://schemas.openxmlformats.org/markup-compatibility/2006" xmlns:aink="http://schemas.microsoft.com/office/drawing/2016/ink" xmlns:am3d="http://schemas.microsoft.com/office/drawing/2017/model3d" xmlns:o="urn:schemas-microsoft-com:office:office" xmlns:oel="http://schemas.microsoft.com/office/2019/extlst" xmlns:r="http://schemas.openxmlformats.org/officeDocument/2006/relationships" xmlns:m="http://schemas.openxmlformats.org/officeDocument/2006/math" xmlns:v="urn:schemas-microsoft-com:vml" xmlns:wp14="http://schemas.microsoft.com/office/word/2010/wordprocessingDrawing" xmlns:wp="http://schemas.openxmlformats.org/drawingml/2006/wordprocessingDrawing" xmlns:w10="urn:schemas-microsoft-com:office:word" xmlns:w="http://schemas.openxmlformats.org/wordprocessingml/2006/main" xmlns:w14="http://schemas.microsoft.com/office/word/2010/wordml" xmlns:w15="http://schemas.microsoft.com/office/word/2012/wordml" xmlns:w16cex="http://schemas.microsoft.com/office/word/2018/wordml/cex" xmlns:w16cid="http://schemas.microsoft.com/office/word/2016/wordml/cid" xmlns:w16="http://schemas.microsoft.com/office/word/2018/wordml" xmlns:w16sdtdh="http://schemas.microsoft.com/office/word/2020/wordml/sdtdatahash" xmlns:w16se="http://schemas.microsoft.com/office/word/2015/wordml/symex" xmlns:wpg="http://schemas.microsoft.com/office/word/2010/wordprocessingGroup" xmlns:wpi="http://schemas.microsoft.com/office/word/2010/wordprocessingInk" xmlns:wne="http://schemas.microsoft.com/office/word/2006/wordml" xmlns:wps="http://schemas.microsoft.com/office/word/2010/wordprocessingShape" mc:Ignorable="w14 w15 w16se w16cid w16 w16cex w16sdtdh wp14">
+<w:numbering xmlns:wpc="http://schemas.microsoft.com/office/word/2010/wordprocessingCanvas" xmlns:cx="http://schemas.microsoft.com/office/drawing/2014/chartex" xmlns:mc="http://schemas.openxmlformats.org/markup-compatibility/2006" xmlns:o="urn:schemas-microsoft-com:office:office" xmlns:r="http://schemas.openxmlformats.org/officeDocument/2006/relationships" xmlns:m="http://schemas.openxmlformats.org/officeDocument/2006/math" xmlns:v="urn:schemas-microsoft-com:vml" xmlns:wp14="http://schemas.microsoft.com/office/word/2010/wordprocessingDrawing" xmlns:wp="http://schemas.openxmlformats.org/drawingml/2006/wordprocessingDrawing" xmlns:w10="urn:schemas-microsoft-com:office:word" xmlns:w="http://schemas.openxmlformats.org/wordprocessingml/2006/main" xmlns:w14="http://schemas.microsoft.com/office/word/2010/wordml" xmlns:w15="http://schemas.microsoft.com/office/word/2012/wordml" xmlns:w16se="http://schemas.microsoft.com/office/word/2015/wordml/symex" xmlns:wpg="http://schemas.microsoft.com/office/word/2010/wordprocessingGroup" xmlns:wpi="http://schemas.microsoft.com/office/word/2010/wordprocessingInk" xmlns:wne="http://schemas.microsoft.com/office/word/2006/wordml" xmlns:wps="http://schemas.microsoft.com/office/word/2010/wordprocessingShape" mc:Ignorable="w14 w15 w16se wp14">
   <w:abstractNum w:abstractNumId="0" w15:restartNumberingAfterBreak="0">
     <w:nsid w:val="062D14B5"/>
     <w:multiLevelType w:val="hybridMultilevel"/>
@@ -3283,35 +3403,35 @@
       </w:rPr>
     </w:lvl>
   </w:abstractNum>
-  <w:num w:numId="1" w16cid:durableId="122231686">
+  <w:num w:numId="1">
     <w:abstractNumId w:val="6"/>
   </w:num>
-  <w:num w:numId="2" w16cid:durableId="1299607624">
+  <w:num w:numId="2">
     <w:abstractNumId w:val="3"/>
   </w:num>
-  <w:num w:numId="3" w16cid:durableId="1138956711">
+  <w:num w:numId="3">
     <w:abstractNumId w:val="1"/>
   </w:num>
-  <w:num w:numId="4" w16cid:durableId="1852716601">
+  <w:num w:numId="4">
     <w:abstractNumId w:val="2"/>
   </w:num>
-  <w:num w:numId="5" w16cid:durableId="110131635">
+  <w:num w:numId="5">
     <w:abstractNumId w:val="7"/>
   </w:num>
-  <w:num w:numId="6" w16cid:durableId="1005285237">
+  <w:num w:numId="6">
     <w:abstractNumId w:val="0"/>
   </w:num>
-  <w:num w:numId="7" w16cid:durableId="1052850393">
+  <w:num w:numId="7">
     <w:abstractNumId w:val="4"/>
   </w:num>
-  <w:num w:numId="8" w16cid:durableId="445974276">
+  <w:num w:numId="8">
     <w:abstractNumId w:val="5"/>
   </w:num>
 </w:numbering>
 </file>
 
 <file path=word/styles.xml><?xml version="1.0" encoding="utf-8"?>
-<w:styles xmlns:mc="http://schemas.openxmlformats.org/markup-compatibility/2006" xmlns:r="http://schemas.openxmlformats.org/officeDocument/2006/relationships" xmlns:w="http://schemas.openxmlformats.org/wordprocessingml/2006/main" xmlns:w14="http://schemas.microsoft.com/office/word/2010/wordml" xmlns:w15="http://schemas.microsoft.com/office/word/2012/wordml" xmlns:w16cex="http://schemas.microsoft.com/office/word/2018/wordml/cex" xmlns:w16cid="http://schemas.microsoft.com/office/word/2016/wordml/cid" xmlns:w16="http://schemas.microsoft.com/office/word/2018/wordml" xmlns:w16sdtdh="http://schemas.microsoft.com/office/word/2020/wordml/sdtdatahash" xmlns:w16se="http://schemas.microsoft.com/office/word/2015/wordml/symex" mc:Ignorable="w14 w15 w16se w16cid w16 w16cex w16sdtdh">
+<w:styles xmlns:mc="http://schemas.openxmlformats.org/markup-compatibility/2006" xmlns:r="http://schemas.openxmlformats.org/officeDocument/2006/relationships" xmlns:w="http://schemas.openxmlformats.org/wordprocessingml/2006/main" xmlns:w14="http://schemas.microsoft.com/office/word/2010/wordml" xmlns:w15="http://schemas.microsoft.com/office/word/2012/wordml" xmlns:w16se="http://schemas.microsoft.com/office/word/2015/wordml/symex" mc:Ignorable="w14 w15 w16se">
   <w:docDefaults>
     <w:rPrDefault>
       <w:rPr>
@@ -3327,7 +3447,7 @@
       </w:pPr>
     </w:pPrDefault>
   </w:docDefaults>
-  <w:latentStyles w:defLockedState="0" w:defUIPriority="99" w:defSemiHidden="0" w:defUnhideWhenUsed="0" w:defQFormat="0" w:count="376">
+  <w:latentStyles w:defLockedState="0" w:defUIPriority="99" w:defSemiHidden="0" w:defUnhideWhenUsed="0" w:defQFormat="0" w:count="371">
     <w:lsdException w:name="Normal" w:uiPriority="0" w:qFormat="1"/>
     <w:lsdException w:name="heading 1" w:uiPriority="9" w:qFormat="1"/>
     <w:lsdException w:name="heading 2" w:semiHidden="1" w:uiPriority="9" w:unhideWhenUsed="1" w:qFormat="1"/>
@@ -3699,11 +3819,6 @@
     <w:lsdException w:name="List Table 5 Dark Accent 6" w:uiPriority="50"/>
     <w:lsdException w:name="List Table 6 Colorful Accent 6" w:uiPriority="51"/>
     <w:lsdException w:name="List Table 7 Colorful Accent 6" w:uiPriority="52"/>
-    <w:lsdException w:name="Mention" w:semiHidden="1" w:unhideWhenUsed="1"/>
-    <w:lsdException w:name="Smart Hyperlink" w:semiHidden="1" w:unhideWhenUsed="1"/>
-    <w:lsdException w:name="Hashtag" w:semiHidden="1" w:unhideWhenUsed="1"/>
-    <w:lsdException w:name="Unresolved Mention" w:semiHidden="1" w:unhideWhenUsed="1"/>
-    <w:lsdException w:name="Smart Link" w:semiHidden="1" w:unhideWhenUsed="1"/>
   </w:latentStyles>
   <w:style w:type="paragraph" w:default="1" w:styleId="Normale">
     <w:name w:val="Normal"/>

</xml_diff>